<commit_message>
add doc for save text
</commit_message>
<xml_diff>
--- a/doc/上机实践6_组件功能扩展文档.docx
+++ b/doc/上机实践6_组件功能扩展文档.docx
@@ -153,9 +153,27 @@
           <w:szCs w:val="32"/>
           <w:shd w:val="clear" w:color="auto" w:fill="FFFFFF"/>
         </w:rPr>
-        <w:t xml:space="preserve">1252865 </w:t>
-      </w:r>
-      <w:proofErr w:type="gramStart"/>
+        <w:t>1252865 秦乙丹</w:t>
+      </w:r>
+      <w:r>
+        <w:rPr>
+          <w:rFonts w:ascii="微软雅黑 Light" w:eastAsia="微软雅黑 Light" w:hAnsi="微软雅黑 Light" w:cs="Helvetica"/>
+          <w:color w:val="333333"/>
+          <w:sz w:val="32"/>
+          <w:szCs w:val="32"/>
+        </w:rPr>
+        <w:br/>
+      </w:r>
+      <w:r>
+        <w:rPr>
+          <w:rFonts w:ascii="微软雅黑 Light" w:eastAsia="微软雅黑 Light" w:hAnsi="微软雅黑 Light" w:cs="Helvetica" w:hint="eastAsia"/>
+          <w:color w:val="333333"/>
+          <w:sz w:val="32"/>
+          <w:szCs w:val="32"/>
+          <w:shd w:val="clear" w:color="auto" w:fill="FFFFFF"/>
+        </w:rPr>
+        <w:t xml:space="preserve">              </w:t>
+      </w:r>
       <w:r>
         <w:rPr>
           <w:rFonts w:ascii="微软雅黑 Light" w:eastAsia="微软雅黑 Light" w:hAnsi="微软雅黑 Light" w:cs="Helvetica"/>
@@ -164,9 +182,8 @@
           <w:szCs w:val="32"/>
           <w:shd w:val="clear" w:color="auto" w:fill="FFFFFF"/>
         </w:rPr>
-        <w:t>秦乙丹</w:t>
-      </w:r>
-      <w:proofErr w:type="gramEnd"/>
+        <w:t>1252874 陈薇伊</w:t>
+      </w:r>
       <w:r>
         <w:rPr>
           <w:rFonts w:ascii="微软雅黑 Light" w:eastAsia="微软雅黑 Light" w:hAnsi="微软雅黑 Light" w:cs="Helvetica"/>
@@ -194,58 +211,7 @@
           <w:szCs w:val="32"/>
           <w:shd w:val="clear" w:color="auto" w:fill="FFFFFF"/>
         </w:rPr>
-        <w:t>1252874 陈薇伊</w:t>
-      </w:r>
-      <w:r>
-        <w:rPr>
-          <w:rFonts w:ascii="微软雅黑 Light" w:eastAsia="微软雅黑 Light" w:hAnsi="微软雅黑 Light" w:cs="Helvetica"/>
-          <w:color w:val="333333"/>
-          <w:sz w:val="32"/>
-          <w:szCs w:val="32"/>
-        </w:rPr>
-        <w:br/>
-      </w:r>
-      <w:r>
-        <w:rPr>
-          <w:rFonts w:ascii="微软雅黑 Light" w:eastAsia="微软雅黑 Light" w:hAnsi="微软雅黑 Light" w:cs="Helvetica" w:hint="eastAsia"/>
-          <w:color w:val="333333"/>
-          <w:sz w:val="32"/>
-          <w:szCs w:val="32"/>
-          <w:shd w:val="clear" w:color="auto" w:fill="FFFFFF"/>
-        </w:rPr>
-        <w:t xml:space="preserve">              </w:t>
-      </w:r>
-      <w:r>
-        <w:rPr>
-          <w:rFonts w:ascii="微软雅黑 Light" w:eastAsia="微软雅黑 Light" w:hAnsi="微软雅黑 Light" w:cs="Helvetica"/>
-          <w:color w:val="333333"/>
-          <w:sz w:val="32"/>
-          <w:szCs w:val="32"/>
-          <w:shd w:val="clear" w:color="auto" w:fill="FFFFFF"/>
-        </w:rPr>
-        <w:t xml:space="preserve">1252899 </w:t>
-      </w:r>
-      <w:proofErr w:type="gramStart"/>
-      <w:r>
-        <w:rPr>
-          <w:rFonts w:ascii="微软雅黑 Light" w:eastAsia="微软雅黑 Light" w:hAnsi="微软雅黑 Light" w:cs="Helvetica"/>
-          <w:color w:val="333333"/>
-          <w:sz w:val="32"/>
-          <w:szCs w:val="32"/>
-          <w:shd w:val="clear" w:color="auto" w:fill="FFFFFF"/>
-        </w:rPr>
-        <w:t>阮</w:t>
-      </w:r>
-      <w:proofErr w:type="gramEnd"/>
-      <w:r>
-        <w:rPr>
-          <w:rFonts w:ascii="微软雅黑 Light" w:eastAsia="微软雅黑 Light" w:hAnsi="微软雅黑 Light" w:cs="Helvetica"/>
-          <w:color w:val="333333"/>
-          <w:sz w:val="32"/>
-          <w:szCs w:val="32"/>
-          <w:shd w:val="clear" w:color="auto" w:fill="FFFFFF"/>
-        </w:rPr>
-        <w:t>康乐</w:t>
+        <w:t>1252899 阮康乐</w:t>
       </w:r>
     </w:p>
     <w:p>
@@ -336,114 +302,80 @@
           <w:numId w:val="7"/>
         </w:numPr>
         <w:ind w:firstLineChars="0"/>
+      </w:pPr>
+      <w:r>
         <w:rPr>
           <w:rFonts w:hint="eastAsia"/>
         </w:rPr>
-      </w:pPr>
+        <w:lastRenderedPageBreak/>
+        <w:t>存储客户端服务端消息到文件中：</w:t>
+      </w:r>
+    </w:p>
+    <w:p>
       <w:r>
         <w:rPr>
           <w:rFonts w:hint="eastAsia"/>
         </w:rPr>
-        <w:lastRenderedPageBreak/>
-        <w:t>存储客户端服务</w:t>
-      </w:r>
-      <w:proofErr w:type="gramStart"/>
+        <w:t>服务端，客户端收到消息的存储：</w:t>
+      </w:r>
+    </w:p>
+    <w:p>
       <w:r>
         <w:rPr>
           <w:rFonts w:hint="eastAsia"/>
         </w:rPr>
-        <w:t>端消息</w:t>
-      </w:r>
-      <w:proofErr w:type="gramEnd"/>
+        <w:t>在此项目中，我们选择存储的文件格式为</w:t>
+      </w:r>
       <w:r>
         <w:rPr>
           <w:rFonts w:hint="eastAsia"/>
         </w:rPr>
-        <w:t>到文件中：</w:t>
-      </w:r>
-    </w:p>
-    <w:p>
-      <w:pPr>
+        <w:t>txt</w:t>
+      </w:r>
+      <w:r>
         <w:rPr>
           <w:rFonts w:hint="eastAsia"/>
         </w:rPr>
-      </w:pPr>
+        <w:t>，在服务端，项目中有</w:t>
+      </w:r>
       <w:r>
         <w:rPr>
           <w:rFonts w:hint="eastAsia"/>
         </w:rPr>
-        <w:t>服务端，客户端收到消息的存储：</w:t>
-      </w:r>
-    </w:p>
-    <w:p>
-      <w:pPr>
+        <w:t>server.transport</w:t>
+      </w:r>
+      <w:r>
         <w:rPr>
           <w:rFonts w:hint="eastAsia"/>
         </w:rPr>
-      </w:pPr>
+        <w:t>的</w:t>
+      </w:r>
       <w:r>
         <w:rPr>
           <w:rFonts w:hint="eastAsia"/>
         </w:rPr>
-        <w:t>在此项目中，我们选择存储的文件格式为</w:t>
+        <w:t>package</w:t>
       </w:r>
       <w:r>
         <w:rPr>
           <w:rFonts w:hint="eastAsia"/>
         </w:rPr>
-        <w:t>txt</w:t>
+        <w:t>，</w:t>
       </w:r>
       <w:r>
         <w:rPr>
           <w:rFonts w:hint="eastAsia"/>
         </w:rPr>
-        <w:t>，在服务端，项目中有</w:t>
-      </w:r>
-      <w:proofErr w:type="spellStart"/>
+        <w:t xml:space="preserve"> </w:t>
+      </w:r>
       <w:r>
         <w:rPr>
           <w:rFonts w:hint="eastAsia"/>
         </w:rPr>
-        <w:t>server.transport</w:t>
-      </w:r>
-      <w:proofErr w:type="spellEnd"/>
-      <w:r>
-        <w:rPr>
-          <w:rFonts w:hint="eastAsia"/>
-        </w:rPr>
-        <w:t>的</w:t>
-      </w:r>
-      <w:r>
-        <w:rPr>
-          <w:rFonts w:hint="eastAsia"/>
-        </w:rPr>
-        <w:t>package</w:t>
-      </w:r>
-      <w:r>
-        <w:rPr>
-          <w:rFonts w:hint="eastAsia"/>
-        </w:rPr>
-        <w:t>，</w:t>
-      </w:r>
-      <w:r>
-        <w:rPr>
-          <w:rFonts w:hint="eastAsia"/>
-        </w:rPr>
-        <w:t xml:space="preserve"> </w:t>
-      </w:r>
-      <w:r>
-        <w:rPr>
-          <w:rFonts w:hint="eastAsia"/>
-        </w:rPr>
         <w:t>主要用于收发服务端的消息。于是在此做文件存储的功能。</w:t>
       </w:r>
     </w:p>
     <w:p>
-      <w:pPr>
-        <w:rPr>
-          <w:rFonts w:hint="eastAsia"/>
-        </w:rPr>
-      </w:pPr>
       <w:r>
         <w:rPr>
           <w:noProof/>
@@ -492,98 +424,103 @@
       </w:r>
     </w:p>
     <w:p>
-      <w:pPr>
+      <w:r>
         <w:rPr>
           <w:rFonts w:hint="eastAsia"/>
         </w:rPr>
-      </w:pPr>
+        <w:t>将接收到的消息存在</w:t>
+      </w:r>
       <w:r>
         <w:rPr>
           <w:rFonts w:hint="eastAsia"/>
         </w:rPr>
-        <w:t>将接收到的消息存在</w:t>
-      </w:r>
-      <w:proofErr w:type="spellStart"/>
+        <w:t>Arraylist</w:t>
+      </w:r>
       <w:r>
         <w:rPr>
           <w:rFonts w:hint="eastAsia"/>
         </w:rPr>
-        <w:t>Arraylist</w:t>
-      </w:r>
-      <w:proofErr w:type="spellEnd"/>
+        <w:t>中，并将文件流写入</w:t>
+      </w:r>
       <w:r>
         <w:rPr>
           <w:rFonts w:hint="eastAsia"/>
         </w:rPr>
-        <w:t>中，并将文件流写入</w:t>
+        <w:t>txt</w:t>
       </w:r>
       <w:r>
         <w:rPr>
           <w:rFonts w:hint="eastAsia"/>
         </w:rPr>
-        <w:t>txt</w:t>
-      </w:r>
+        <w:t>中，即完成文件的存储。</w:t>
+      </w:r>
+    </w:p>
+    <w:p/>
+    <w:p>
       <w:r>
         <w:rPr>
           <w:rFonts w:hint="eastAsia"/>
         </w:rPr>
-        <w:t>中，即完成文件的存储。</w:t>
-      </w:r>
-    </w:p>
-    <w:p>
-      <w:pPr>
+        <w:t>同样的，在客户端，对于收到的消息，也采取同样的方法输出文件，在</w:t>
+      </w:r>
+      <w:r>
         <w:rPr>
           <w:rFonts w:hint="eastAsia"/>
         </w:rPr>
-      </w:pPr>
-    </w:p>
-    <w:p>
+        <w:t>client.transport</w:t>
+      </w:r>
       <w:r>
         <w:rPr>
           <w:rFonts w:hint="eastAsia"/>
         </w:rPr>
-        <w:t>同样的，在客户端，对于收到的消息，也采取同样的方法输出文件，在</w:t>
-      </w:r>
-      <w:proofErr w:type="spellStart"/>
+        <w:t>的包中，</w:t>
+      </w:r>
       <w:r>
         <w:rPr>
           <w:rFonts w:hint="eastAsia"/>
         </w:rPr>
-        <w:t>client.transport</w:t>
-      </w:r>
-      <w:proofErr w:type="spellEnd"/>
+        <w:t>Client11SReceiver.class</w:t>
+      </w:r>
       <w:r>
         <w:rPr>
           <w:rFonts w:hint="eastAsia"/>
         </w:rPr>
-        <w:t>的包中，</w:t>
+        <w:t>用于处理客户端接收到的消息，同样的将收到的消息放入</w:t>
       </w:r>
       <w:r>
         <w:rPr>
           <w:rFonts w:hint="eastAsia"/>
         </w:rPr>
-        <w:t>Client11SReceiver.class</w:t>
+        <w:t>ArrayList</w:t>
       </w:r>
       <w:r>
         <w:rPr>
           <w:rFonts w:hint="eastAsia"/>
         </w:rPr>
-        <w:t>用于处理客户端接收到的消息，同样的将收到的消息放入</w:t>
-      </w:r>
-      <w:proofErr w:type="spellStart"/>
-      <w:r>
-        <w:rPr>
-          <w:rFonts w:hint="eastAsia"/>
-        </w:rPr>
-        <w:t>ArrayList</w:t>
-      </w:r>
-      <w:proofErr w:type="spellEnd"/>
-      <w:r>
-        <w:rPr>
-          <w:rFonts w:hint="eastAsia"/>
-        </w:rPr>
         <w:t>，输出为文本文档。</w:t>
       </w:r>
+    </w:p>
+    <w:p>
+      <w:pPr>
+        <w:jc w:val="left"/>
+        <w:rPr>
+          <w:rFonts w:ascii="微软雅黑 Light" w:eastAsia="微软雅黑 Light" w:hAnsi="微软雅黑 Light" w:hint="eastAsia"/>
+          <w:b/>
+          <w:sz w:val="32"/>
+          <w:szCs w:val="32"/>
+        </w:rPr>
+      </w:pPr>
+    </w:p>
+    <w:p>
+      <w:pPr>
+        <w:jc w:val="left"/>
+        <w:rPr>
+          <w:rFonts w:ascii="微软雅黑 Light" w:eastAsia="微软雅黑 Light" w:hAnsi="微软雅黑 Light" w:hint="eastAsia"/>
+          <w:b/>
+          <w:sz w:val="32"/>
+          <w:szCs w:val="32"/>
+        </w:rPr>
+      </w:pPr>
     </w:p>
     <w:p>
       <w:pPr>
@@ -597,17 +534,6 @@
       </w:pPr>
       <w:bookmarkStart w:id="0" w:name="_GoBack"/>
       <w:bookmarkEnd w:id="0"/>
-    </w:p>
-    <w:p>
-      <w:pPr>
-        <w:jc w:val="left"/>
-        <w:rPr>
-          <w:rFonts w:ascii="微软雅黑 Light" w:eastAsia="微软雅黑 Light" w:hAnsi="微软雅黑 Light"/>
-          <w:b/>
-          <w:sz w:val="32"/>
-          <w:szCs w:val="32"/>
-        </w:rPr>
-      </w:pPr>
     </w:p>
     <w:sectPr>
       <w:headerReference w:type="default" r:id="rId10"/>
@@ -2673,7 +2599,7 @@
 </file>
 
 <file path=customXml/itemProps1.xml><?xml version="1.0" encoding="utf-8"?>
-<ds:datastoreItem xmlns:ds="http://schemas.openxmlformats.org/officeDocument/2006/customXml" ds:itemID="{44085961-C8E9-44C3-A778-FBB082B4F205}">
+<ds:datastoreItem xmlns:ds="http://schemas.openxmlformats.org/officeDocument/2006/customXml" ds:itemID="{A3272D72-5FC0-4899-8963-722483C403E0}">
   <ds:schemaRefs>
     <ds:schemaRef ds:uri="http://schemas.openxmlformats.org/officeDocument/2006/bibliography"/>
   </ds:schemaRefs>

</xml_diff>

<commit_message>
add doc about zip
</commit_message>
<xml_diff>
--- a/doc/上机实践6_组件功能扩展文档.docx
+++ b/doc/上机实践6_组件功能扩展文档.docx
@@ -1,6 +1,6 @@
 
 <file path=word/document.xml><?xml version="1.0" encoding="utf-8"?>
-<w:document xmlns:wpc="http://schemas.microsoft.com/office/word/2010/wordprocessingCanvas" xmlns:mc="http://schemas.openxmlformats.org/markup-compatibility/2006" xmlns:o="urn:schemas-microsoft-com:office:office" xmlns:r="http://schemas.openxmlformats.org/officeDocument/2006/relationships" xmlns:m="http://schemas.openxmlformats.org/officeDocument/2006/math" xmlns:v="urn:schemas-microsoft-com:vml" xmlns:wp14="http://schemas.microsoft.com/office/word/2010/wordprocessingDrawing" xmlns:wp="http://schemas.openxmlformats.org/drawingml/2006/wordprocessingDrawing" xmlns:w10="urn:schemas-microsoft-com:office:word" xmlns:w="http://schemas.openxmlformats.org/wordprocessingml/2006/main" xmlns:w14="http://schemas.microsoft.com/office/word/2010/wordml" xmlns:wpg="http://schemas.microsoft.com/office/word/2010/wordprocessingGroup" xmlns:wpi="http://schemas.microsoft.com/office/word/2010/wordprocessingInk" xmlns:wne="http://schemas.microsoft.com/office/word/2006/wordml" xmlns:wps="http://schemas.microsoft.com/office/word/2010/wordprocessingShape" mc:Ignorable="w14 wp14">
+<w:document xmlns:wpc="http://schemas.microsoft.com/office/word/2010/wordprocessingCanvas" xmlns:mo="http://schemas.microsoft.com/office/mac/office/2008/main" xmlns:mc="http://schemas.openxmlformats.org/markup-compatibility/2006" xmlns:mv="urn:schemas-microsoft-com:mac:vml" xmlns:o="urn:schemas-microsoft-com:office:office" xmlns:r="http://schemas.openxmlformats.org/officeDocument/2006/relationships" xmlns:m="http://schemas.openxmlformats.org/officeDocument/2006/math" xmlns:v="urn:schemas-microsoft-com:vml" xmlns:wp14="http://schemas.microsoft.com/office/word/2010/wordprocessingDrawing" xmlns:wp="http://schemas.openxmlformats.org/drawingml/2006/wordprocessingDrawing" xmlns:w10="urn:schemas-microsoft-com:office:word" xmlns:w="http://schemas.openxmlformats.org/wordprocessingml/2006/main" xmlns:w14="http://schemas.microsoft.com/office/word/2010/wordml" xmlns:w15="http://schemas.microsoft.com/office/word/2012/wordml" xmlns:wpg="http://schemas.microsoft.com/office/word/2010/wordprocessingGroup" xmlns:wpi="http://schemas.microsoft.com/office/word/2010/wordprocessingInk" xmlns:wne="http://schemas.microsoft.com/office/word/2006/wordml" xmlns:wps="http://schemas.microsoft.com/office/word/2010/wordprocessingShape" mc:Ignorable="w14 w15 wp14">
   <w:body>
     <w:p>
       <w:pPr>
@@ -296,92 +296,112 @@
     </w:p>
     <w:p>
       <w:pPr>
-        <w:pStyle w:val="a7"/>
+        <w:pStyle w:val="ListParagraph"/>
         <w:numPr>
           <w:ilvl w:val="0"/>
           <w:numId w:val="7"/>
         </w:numPr>
         <w:ind w:firstLineChars="0"/>
-      </w:pPr>
-      <w:r>
-        <w:rPr>
-          <w:rFonts w:hint="eastAsia"/>
+        <w:rPr>
+          <w:rFonts w:ascii="微软雅黑 Light" w:eastAsia="微软雅黑 Light" w:hAnsi="微软雅黑 Light" w:hint="eastAsia"/>
+          <w:sz w:val="32"/>
+          <w:szCs w:val="32"/>
+        </w:rPr>
+      </w:pPr>
+      <w:r>
+        <w:rPr>
+          <w:rFonts w:ascii="微软雅黑 Light" w:eastAsia="微软雅黑 Light" w:hAnsi="微软雅黑 Light" w:hint="eastAsia"/>
+          <w:sz w:val="32"/>
+          <w:szCs w:val="32"/>
         </w:rPr>
         <w:lastRenderedPageBreak/>
-        <w:t>存储客户端服务端消息到文件中：</w:t>
-      </w:r>
-    </w:p>
-    <w:p>
-      <w:r>
-        <w:rPr>
-          <w:rFonts w:hint="eastAsia"/>
+        <w:t>信息保存</w:t>
+      </w:r>
+      <w:r>
+        <w:rPr>
+          <w:rFonts w:ascii="微软雅黑 Light" w:eastAsia="微软雅黑 Light" w:hAnsi="微软雅黑 Light" w:hint="eastAsia"/>
+          <w:sz w:val="32"/>
+          <w:szCs w:val="32"/>
+        </w:rPr>
+        <w:t>到文件</w:t>
+      </w:r>
+      <w:bookmarkStart w:id="0" w:name="_GoBack"/>
+      <w:bookmarkEnd w:id="0"/>
+    </w:p>
+    <w:p>
+      <w:pPr>
+        <w:ind w:firstLine="420"/>
+        <w:jc w:val="left"/>
+        <w:rPr>
+          <w:rFonts w:ascii="微软雅黑 Light" w:eastAsia="微软雅黑 Light" w:hAnsi="微软雅黑 Light"/>
+          <w:sz w:val="28"/>
+          <w:szCs w:val="28"/>
+        </w:rPr>
+      </w:pPr>
+      <w:r>
+        <w:rPr>
+          <w:rFonts w:ascii="微软雅黑 Light" w:eastAsia="微软雅黑 Light" w:hAnsi="微软雅黑 Light" w:hint="eastAsia"/>
+          <w:sz w:val="28"/>
+          <w:szCs w:val="28"/>
         </w:rPr>
         <w:t>服务端，客户端收到消息的存储：</w:t>
       </w:r>
     </w:p>
     <w:p>
-      <w:r>
-        <w:rPr>
-          <w:rFonts w:hint="eastAsia"/>
-        </w:rPr>
-        <w:t>在此项目中，我们选择存储的文件格式为</w:t>
-      </w:r>
-      <w:r>
-        <w:rPr>
-          <w:rFonts w:hint="eastAsia"/>
-        </w:rPr>
-        <w:t>txt</w:t>
-      </w:r>
-      <w:r>
-        <w:rPr>
-          <w:rFonts w:hint="eastAsia"/>
-        </w:rPr>
-        <w:t>，在服务端，项目中有</w:t>
-      </w:r>
-      <w:r>
-        <w:rPr>
-          <w:rFonts w:hint="eastAsia"/>
+      <w:pPr>
+        <w:ind w:firstLine="420"/>
+        <w:jc w:val="left"/>
+        <w:rPr>
+          <w:rFonts w:ascii="微软雅黑 Light" w:eastAsia="微软雅黑 Light" w:hAnsi="微软雅黑 Light"/>
+          <w:sz w:val="28"/>
+          <w:szCs w:val="28"/>
+        </w:rPr>
+      </w:pPr>
+      <w:r>
+        <w:rPr>
+          <w:rFonts w:ascii="微软雅黑 Light" w:eastAsia="微软雅黑 Light" w:hAnsi="微软雅黑 Light" w:hint="eastAsia"/>
+          <w:sz w:val="28"/>
+          <w:szCs w:val="28"/>
+        </w:rPr>
+        <w:t>在此项目中，我们选择存储的文件格式为txt，在服务端，项目中有</w:t>
+      </w:r>
+      <w:proofErr w:type="spellStart"/>
+      <w:r>
+        <w:rPr>
+          <w:rFonts w:ascii="微软雅黑 Light" w:eastAsia="微软雅黑 Light" w:hAnsi="微软雅黑 Light" w:hint="eastAsia"/>
+          <w:sz w:val="28"/>
+          <w:szCs w:val="28"/>
         </w:rPr>
         <w:t>server.transport</w:t>
       </w:r>
-      <w:r>
-        <w:rPr>
-          <w:rFonts w:hint="eastAsia"/>
-        </w:rPr>
-        <w:t>的</w:t>
-      </w:r>
-      <w:r>
-        <w:rPr>
-          <w:rFonts w:hint="eastAsia"/>
-        </w:rPr>
-        <w:t>package</w:t>
-      </w:r>
-      <w:r>
-        <w:rPr>
-          <w:rFonts w:hint="eastAsia"/>
-        </w:rPr>
-        <w:t>，</w:t>
-      </w:r>
-      <w:r>
-        <w:rPr>
-          <w:rFonts w:hint="eastAsia"/>
-        </w:rPr>
-        <w:t xml:space="preserve"> </w:t>
-      </w:r>
-      <w:r>
-        <w:rPr>
-          <w:rFonts w:hint="eastAsia"/>
-        </w:rPr>
-        <w:t>主要用于收发服务端的消息。于是在此做文件存储的功能。</w:t>
-      </w:r>
-    </w:p>
-    <w:p>
-      <w:r>
-        <w:rPr>
-          <w:noProof/>
+      <w:proofErr w:type="spellEnd"/>
+      <w:r>
+        <w:rPr>
+          <w:rFonts w:ascii="微软雅黑 Light" w:eastAsia="微软雅黑 Light" w:hAnsi="微软雅黑 Light" w:hint="eastAsia"/>
+          <w:sz w:val="28"/>
+          <w:szCs w:val="28"/>
+        </w:rPr>
+        <w:t>的package， 主要用于收发服务端的消息。于是在此做文件存储的功能。</w:t>
+      </w:r>
+    </w:p>
+    <w:p>
+      <w:pPr>
+        <w:ind w:firstLine="420"/>
+        <w:jc w:val="left"/>
+        <w:rPr>
+          <w:rFonts w:ascii="微软雅黑 Light" w:eastAsia="微软雅黑 Light" w:hAnsi="微软雅黑 Light"/>
+          <w:sz w:val="28"/>
+          <w:szCs w:val="28"/>
+        </w:rPr>
+      </w:pPr>
+      <w:r>
+        <w:rPr>
+          <w:rFonts w:ascii="微软雅黑 Light" w:eastAsia="微软雅黑 Light" w:hAnsi="微软雅黑 Light"/>
+          <w:sz w:val="28"/>
+          <w:szCs w:val="28"/>
         </w:rPr>
         <w:drawing>
-          <wp:inline distT="0" distB="0" distL="0" distR="0" wp14:anchorId="2540EAA5" wp14:editId="46767051">
+          <wp:inline distT="0" distB="0" distL="0" distR="0" wp14:anchorId="2B8982AD" wp14:editId="5566E63C">
             <wp:extent cx="5274310" cy="1173480"/>
             <wp:effectExtent l="0" t="0" r="2540" b="7620"/>
             <wp:docPr id="1" name="图片 1"/>
@@ -396,7 +416,7 @@
                     <pic:cNvPicPr/>
                   </pic:nvPicPr>
                   <pic:blipFill>
-                    <a:blip r:embed="rId9">
+                    <a:blip r:embed="rId8">
                       <a:extLst>
                         <a:ext uri="{28A0092B-C50C-407E-A947-70E740481C1C}">
                           <a14:useLocalDpi xmlns:a14="http://schemas.microsoft.com/office/drawing/2010/main" val="0"/>
@@ -424,87 +444,113 @@
       </w:r>
     </w:p>
     <w:p>
-      <w:r>
-        <w:rPr>
-          <w:rFonts w:hint="eastAsia"/>
+      <w:pPr>
+        <w:ind w:firstLine="420"/>
+        <w:jc w:val="left"/>
+        <w:rPr>
+          <w:rFonts w:ascii="微软雅黑 Light" w:eastAsia="微软雅黑 Light" w:hAnsi="微软雅黑 Light"/>
+          <w:sz w:val="28"/>
+          <w:szCs w:val="28"/>
+        </w:rPr>
+      </w:pPr>
+      <w:r>
+        <w:rPr>
+          <w:rFonts w:ascii="微软雅黑 Light" w:eastAsia="微软雅黑 Light" w:hAnsi="微软雅黑 Light" w:hint="eastAsia"/>
+          <w:sz w:val="28"/>
+          <w:szCs w:val="28"/>
         </w:rPr>
         <w:t>将接收到的消息存在</w:t>
       </w:r>
-      <w:r>
-        <w:rPr>
-          <w:rFonts w:hint="eastAsia"/>
+      <w:proofErr w:type="spellStart"/>
+      <w:r>
+        <w:rPr>
+          <w:rFonts w:ascii="微软雅黑 Light" w:eastAsia="微软雅黑 Light" w:hAnsi="微软雅黑 Light" w:hint="eastAsia"/>
+          <w:sz w:val="28"/>
+          <w:szCs w:val="28"/>
         </w:rPr>
         <w:t>Arraylist</w:t>
       </w:r>
-      <w:r>
-        <w:rPr>
-          <w:rFonts w:hint="eastAsia"/>
-        </w:rPr>
-        <w:t>中，并将文件流写入</w:t>
-      </w:r>
-      <w:r>
-        <w:rPr>
-          <w:rFonts w:hint="eastAsia"/>
-        </w:rPr>
-        <w:t>txt</w:t>
-      </w:r>
-      <w:r>
-        <w:rPr>
-          <w:rFonts w:hint="eastAsia"/>
-        </w:rPr>
-        <w:t>中，即完成文件的存储。</w:t>
-      </w:r>
-    </w:p>
-    <w:p/>
-    <w:p>
-      <w:r>
-        <w:rPr>
-          <w:rFonts w:hint="eastAsia"/>
+      <w:proofErr w:type="spellEnd"/>
+      <w:r>
+        <w:rPr>
+          <w:rFonts w:ascii="微软雅黑 Light" w:eastAsia="微软雅黑 Light" w:hAnsi="微软雅黑 Light" w:hint="eastAsia"/>
+          <w:sz w:val="28"/>
+          <w:szCs w:val="28"/>
+        </w:rPr>
+        <w:t>中，并将文件流写入txt中，即完成文件的存储。</w:t>
+      </w:r>
+    </w:p>
+    <w:p>
+      <w:pPr>
+        <w:ind w:firstLine="420"/>
+        <w:jc w:val="left"/>
+        <w:rPr>
+          <w:rFonts w:ascii="微软雅黑 Light" w:eastAsia="微软雅黑 Light" w:hAnsi="微软雅黑 Light"/>
+          <w:sz w:val="28"/>
+          <w:szCs w:val="28"/>
+        </w:rPr>
+      </w:pPr>
+    </w:p>
+    <w:p>
+      <w:pPr>
+        <w:ind w:firstLine="420"/>
+        <w:jc w:val="left"/>
+        <w:rPr>
+          <w:rFonts w:ascii="微软雅黑 Light" w:eastAsia="微软雅黑 Light" w:hAnsi="微软雅黑 Light"/>
+          <w:sz w:val="28"/>
+          <w:szCs w:val="28"/>
+        </w:rPr>
+      </w:pPr>
+      <w:r>
+        <w:rPr>
+          <w:rFonts w:ascii="微软雅黑 Light" w:eastAsia="微软雅黑 Light" w:hAnsi="微软雅黑 Light" w:hint="eastAsia"/>
+          <w:sz w:val="28"/>
+          <w:szCs w:val="28"/>
         </w:rPr>
         <w:t>同样的，在客户端，对于收到的消息，也采取同样的方法输出文件，在</w:t>
       </w:r>
-      <w:r>
-        <w:rPr>
-          <w:rFonts w:hint="eastAsia"/>
+      <w:proofErr w:type="spellStart"/>
+      <w:r>
+        <w:rPr>
+          <w:rFonts w:ascii="微软雅黑 Light" w:eastAsia="微软雅黑 Light" w:hAnsi="微软雅黑 Light" w:hint="eastAsia"/>
+          <w:sz w:val="28"/>
+          <w:szCs w:val="28"/>
         </w:rPr>
         <w:t>client.transport</w:t>
       </w:r>
-      <w:r>
-        <w:rPr>
-          <w:rFonts w:hint="eastAsia"/>
-        </w:rPr>
-        <w:t>的包中，</w:t>
-      </w:r>
-      <w:r>
-        <w:rPr>
-          <w:rFonts w:hint="eastAsia"/>
-        </w:rPr>
-        <w:t>Client11SReceiver.class</w:t>
-      </w:r>
-      <w:r>
-        <w:rPr>
-          <w:rFonts w:hint="eastAsia"/>
-        </w:rPr>
-        <w:t>用于处理客户端接收到的消息，同样的将收到的消息放入</w:t>
-      </w:r>
-      <w:r>
-        <w:rPr>
-          <w:rFonts w:hint="eastAsia"/>
+      <w:proofErr w:type="spellEnd"/>
+      <w:r>
+        <w:rPr>
+          <w:rFonts w:ascii="微软雅黑 Light" w:eastAsia="微软雅黑 Light" w:hAnsi="微软雅黑 Light" w:hint="eastAsia"/>
+          <w:sz w:val="28"/>
+          <w:szCs w:val="28"/>
+        </w:rPr>
+        <w:t>的包中，Client11SReceiver.class用于处理客户端接收到的消息，同样的将收到的消息放入</w:t>
+      </w:r>
+      <w:proofErr w:type="spellStart"/>
+      <w:r>
+        <w:rPr>
+          <w:rFonts w:ascii="微软雅黑 Light" w:eastAsia="微软雅黑 Light" w:hAnsi="微软雅黑 Light" w:hint="eastAsia"/>
+          <w:sz w:val="28"/>
+          <w:szCs w:val="28"/>
         </w:rPr>
         <w:t>ArrayList</w:t>
       </w:r>
-      <w:r>
-        <w:rPr>
-          <w:rFonts w:hint="eastAsia"/>
-        </w:rPr>
-        <w:t>，输出为文本文档。</w:t>
+      <w:proofErr w:type="spellEnd"/>
+      <w:r>
+        <w:rPr>
+          <w:rFonts w:ascii="微软雅黑 Light" w:eastAsia="微软雅黑 Light" w:hAnsi="微软雅黑 Light" w:hint="eastAsia"/>
+          <w:sz w:val="28"/>
+          <w:szCs w:val="28"/>
+        </w:rPr>
+        <w:t>，输出为文本文档</w:t>
       </w:r>
     </w:p>
     <w:p>
       <w:pPr>
         <w:jc w:val="left"/>
         <w:rPr>
-          <w:rFonts w:ascii="微软雅黑 Light" w:eastAsia="微软雅黑 Light" w:hAnsi="微软雅黑 Light" w:hint="eastAsia"/>
+          <w:rFonts w:ascii="微软雅黑 Light" w:eastAsia="微软雅黑 Light" w:hAnsi="微软雅黑 Light"/>
           <w:b/>
           <w:sz w:val="32"/>
           <w:szCs w:val="32"/>
@@ -513,31 +559,506 @@
     </w:p>
     <w:p>
       <w:pPr>
-        <w:jc w:val="left"/>
-        <w:rPr>
-          <w:rFonts w:ascii="微软雅黑 Light" w:eastAsia="微软雅黑 Light" w:hAnsi="微软雅黑 Light" w:hint="eastAsia"/>
-          <w:b/>
+        <w:pStyle w:val="ListParagraph"/>
+        <w:numPr>
+          <w:ilvl w:val="0"/>
+          <w:numId w:val="7"/>
+        </w:numPr>
+        <w:ind w:firstLineChars="0"/>
+        <w:rPr>
+          <w:rFonts w:ascii="微软雅黑 Light" w:eastAsia="微软雅黑 Light" w:hAnsi="微软雅黑 Light"/>
           <w:sz w:val="32"/>
           <w:szCs w:val="32"/>
         </w:rPr>
       </w:pPr>
-    </w:p>
-    <w:p>
-      <w:pPr>
-        <w:jc w:val="left"/>
-        <w:rPr>
-          <w:rFonts w:ascii="微软雅黑 Light" w:eastAsia="微软雅黑 Light" w:hAnsi="微软雅黑 Light"/>
-          <w:b/>
+      <w:r>
+        <w:rPr>
+          <w:rFonts w:ascii="微软雅黑 Light" w:eastAsia="微软雅黑 Light" w:hAnsi="微软雅黑 Light" w:hint="eastAsia"/>
           <w:sz w:val="32"/>
           <w:szCs w:val="32"/>
         </w:rPr>
-      </w:pPr>
-      <w:bookmarkStart w:id="0" w:name="_GoBack"/>
-      <w:bookmarkEnd w:id="0"/>
+        <w:t>文件压缩</w:t>
+      </w:r>
+    </w:p>
+    <w:p>
+      <w:pPr>
+        <w:ind w:firstLine="420"/>
+        <w:jc w:val="left"/>
+        <w:rPr>
+          <w:rFonts w:ascii="微软雅黑 Light" w:eastAsia="微软雅黑 Light" w:hAnsi="微软雅黑 Light"/>
+          <w:sz w:val="28"/>
+          <w:szCs w:val="28"/>
+        </w:rPr>
+      </w:pPr>
+      <w:r>
+        <w:rPr>
+          <w:rFonts w:ascii="微软雅黑 Light" w:eastAsia="微软雅黑 Light" w:hAnsi="微软雅黑 Light" w:hint="eastAsia"/>
+          <w:sz w:val="28"/>
+          <w:szCs w:val="28"/>
+        </w:rPr>
+        <w:t>文件压缩是由Zip.java实现的，在项目中已经将Zip.java导成jar包，并存在lib文件下。</w:t>
+      </w:r>
+    </w:p>
+    <w:p>
+      <w:pPr>
+        <w:ind w:firstLine="420"/>
+        <w:jc w:val="left"/>
+        <w:rPr>
+          <w:rFonts w:ascii="微软雅黑 Light" w:eastAsia="微软雅黑 Light" w:hAnsi="微软雅黑 Light"/>
+          <w:sz w:val="28"/>
+          <w:szCs w:val="28"/>
+        </w:rPr>
+      </w:pPr>
+      <w:r>
+        <w:rPr>
+          <w:rFonts w:ascii="微软雅黑 Light" w:eastAsia="微软雅黑 Light" w:hAnsi="微软雅黑 Light" w:hint="eastAsia"/>
+          <w:sz w:val="28"/>
+          <w:szCs w:val="28"/>
+        </w:rPr>
+        <w:t>需要进行文件压缩</w:t>
+      </w:r>
+      <w:r>
+        <w:rPr>
+          <w:rFonts w:ascii="微软雅黑 Light" w:eastAsia="微软雅黑 Light" w:hAnsi="微软雅黑 Light" w:hint="eastAsia"/>
+          <w:sz w:val="28"/>
+          <w:szCs w:val="28"/>
+        </w:rPr>
+        <w:t>时</w:t>
+      </w:r>
+      <w:r>
+        <w:rPr>
+          <w:rFonts w:ascii="微软雅黑 Light" w:eastAsia="微软雅黑 Light" w:hAnsi="微软雅黑 Light" w:hint="eastAsia"/>
+          <w:sz w:val="28"/>
+          <w:szCs w:val="28"/>
+        </w:rPr>
+        <w:t>，</w:t>
+      </w:r>
+      <w:r>
+        <w:rPr>
+          <w:rFonts w:ascii="微软雅黑 Light" w:eastAsia="微软雅黑 Light" w:hAnsi="微软雅黑 Light" w:hint="eastAsia"/>
+          <w:sz w:val="28"/>
+          <w:szCs w:val="28"/>
+        </w:rPr>
+        <w:t>直接调用Zip.zip(</w:t>
+      </w:r>
+      <w:proofErr w:type="spellStart"/>
+      <w:r>
+        <w:rPr>
+          <w:rFonts w:ascii="微软雅黑 Light" w:eastAsia="微软雅黑 Light" w:hAnsi="微软雅黑 Light" w:hint="eastAsia"/>
+          <w:sz w:val="28"/>
+          <w:szCs w:val="28"/>
+        </w:rPr>
+        <w:t>String,String</w:t>
+      </w:r>
+      <w:proofErr w:type="spellEnd"/>
+      <w:r>
+        <w:rPr>
+          <w:rFonts w:ascii="微软雅黑 Light" w:eastAsia="微软雅黑 Light" w:hAnsi="微软雅黑 Light" w:hint="eastAsia"/>
+          <w:sz w:val="28"/>
+          <w:szCs w:val="28"/>
+        </w:rPr>
+        <w:t>)</w:t>
+      </w:r>
+      <w:r>
+        <w:rPr>
+          <w:rFonts w:ascii="微软雅黑 Light" w:eastAsia="微软雅黑 Light" w:hAnsi="微软雅黑 Light" w:hint="eastAsia"/>
+          <w:sz w:val="28"/>
+          <w:szCs w:val="28"/>
+        </w:rPr>
+        <w:t>，</w:t>
+      </w:r>
+      <w:r>
+        <w:rPr>
+          <w:rFonts w:ascii="微软雅黑 Light" w:eastAsia="微软雅黑 Light" w:hAnsi="微软雅黑 Light" w:hint="eastAsia"/>
+          <w:sz w:val="28"/>
+          <w:szCs w:val="28"/>
+        </w:rPr>
+        <w:t>因为是static</w:t>
+      </w:r>
+      <w:r>
+        <w:rPr>
+          <w:rFonts w:ascii="微软雅黑 Light" w:eastAsia="微软雅黑 Light" w:hAnsi="微软雅黑 Light" w:hint="eastAsia"/>
+          <w:sz w:val="28"/>
+          <w:szCs w:val="28"/>
+        </w:rPr>
+        <w:t>，不需要创建实例，其中，第一参数是要压缩的文件或文件夹，第二参数是</w:t>
+      </w:r>
+      <w:r>
+        <w:rPr>
+          <w:rFonts w:ascii="微软雅黑 Light" w:eastAsia="微软雅黑 Light" w:hAnsi="微软雅黑 Light" w:hint="eastAsia"/>
+          <w:sz w:val="28"/>
+          <w:szCs w:val="28"/>
+        </w:rPr>
+        <w:t>输出文件。</w:t>
+      </w:r>
+      <w:r>
+        <w:rPr>
+          <w:rFonts w:ascii="微软雅黑 Light" w:eastAsia="微软雅黑 Light" w:hAnsi="微软雅黑 Light" w:hint="eastAsia"/>
+          <w:sz w:val="28"/>
+          <w:szCs w:val="28"/>
+        </w:rPr>
+        <w:t>同时，</w:t>
+      </w:r>
+      <w:r>
+        <w:rPr>
+          <w:rFonts w:ascii="微软雅黑 Light" w:eastAsia="微软雅黑 Light" w:hAnsi="微软雅黑 Light" w:hint="eastAsia"/>
+          <w:sz w:val="28"/>
+          <w:szCs w:val="28"/>
+        </w:rPr>
+        <w:t>错误处理</w:t>
+      </w:r>
+      <w:r>
+        <w:rPr>
+          <w:rFonts w:ascii="微软雅黑 Light" w:eastAsia="微软雅黑 Light" w:hAnsi="微软雅黑 Light" w:hint="eastAsia"/>
+          <w:sz w:val="28"/>
+          <w:szCs w:val="28"/>
+        </w:rPr>
+        <w:t>包括</w:t>
+      </w:r>
+      <w:r>
+        <w:rPr>
+          <w:rFonts w:ascii="微软雅黑 Light" w:eastAsia="微软雅黑 Light" w:hAnsi="微软雅黑 Light" w:hint="eastAsia"/>
+          <w:sz w:val="28"/>
+          <w:szCs w:val="28"/>
+        </w:rPr>
+        <w:t xml:space="preserve">throw </w:t>
+      </w:r>
+      <w:proofErr w:type="spellStart"/>
+      <w:r>
+        <w:rPr>
+          <w:rFonts w:ascii="微软雅黑 Light" w:eastAsia="微软雅黑 Light" w:hAnsi="微软雅黑 Light" w:hint="eastAsia"/>
+          <w:sz w:val="28"/>
+          <w:szCs w:val="28"/>
+        </w:rPr>
+        <w:t>IOException</w:t>
+      </w:r>
+      <w:proofErr w:type="spellEnd"/>
+      <w:r>
+        <w:rPr>
+          <w:rFonts w:ascii="微软雅黑 Light" w:eastAsia="微软雅黑 Light" w:hAnsi="微软雅黑 Light" w:hint="eastAsia"/>
+          <w:sz w:val="28"/>
+          <w:szCs w:val="28"/>
+        </w:rPr>
+        <w:t>和</w:t>
+      </w:r>
+      <w:proofErr w:type="spellStart"/>
+      <w:r>
+        <w:rPr>
+          <w:rFonts w:ascii="微软雅黑 Light" w:eastAsia="微软雅黑 Light" w:hAnsi="微软雅黑 Light" w:hint="eastAsia"/>
+          <w:sz w:val="28"/>
+          <w:szCs w:val="28"/>
+        </w:rPr>
+        <w:lastRenderedPageBreak/>
+        <w:t>FileNotFoundException</w:t>
+      </w:r>
+      <w:proofErr w:type="spellEnd"/>
+    </w:p>
+    <w:p>
+      <w:pPr>
+        <w:jc w:val="left"/>
+        <w:rPr>
+          <w:rFonts w:ascii="微软雅黑 Light" w:eastAsia="微软雅黑 Light" w:hAnsi="微软雅黑 Light"/>
+          <w:sz w:val="28"/>
+          <w:szCs w:val="28"/>
+        </w:rPr>
+      </w:pPr>
+      <w:r>
+        <w:rPr>
+          <w:rFonts w:ascii="微软雅黑 Light" w:eastAsia="微软雅黑 Light" w:hAnsi="微软雅黑 Light" w:hint="eastAsia"/>
+          <w:noProof/>
+          <w:sz w:val="28"/>
+          <w:szCs w:val="28"/>
+        </w:rPr>
+        <w:drawing>
+          <wp:inline distT="0" distB="0" distL="0" distR="0" wp14:anchorId="3EB10592" wp14:editId="5F571934">
+            <wp:extent cx="5270500" cy="368300"/>
+            <wp:effectExtent l="0" t="0" r="12700" b="12700"/>
+            <wp:docPr id="3" name="Picture 3" descr="../../../../Desktop/Screen%20Shot%202016-04-27%20at%2012.22.34%20A"/>
+            <wp:cNvGraphicFramePr>
+              <a:graphicFrameLocks xmlns:a="http://schemas.openxmlformats.org/drawingml/2006/main" noChangeAspect="1"/>
+            </wp:cNvGraphicFramePr>
+            <a:graphic xmlns:a="http://schemas.openxmlformats.org/drawingml/2006/main">
+              <a:graphicData uri="http://schemas.openxmlformats.org/drawingml/2006/picture">
+                <pic:pic xmlns:pic="http://schemas.openxmlformats.org/drawingml/2006/picture">
+                  <pic:nvPicPr>
+                    <pic:cNvPr id="0" name="Picture 2" descr="../../../../Desktop/Screen%20Shot%202016-04-27%20at%2012.22.34%20A"/>
+                    <pic:cNvPicPr>
+                      <a:picLocks noChangeAspect="1" noChangeArrowheads="1"/>
+                    </pic:cNvPicPr>
+                  </pic:nvPicPr>
+                  <pic:blipFill>
+                    <a:blip r:embed="rId9">
+                      <a:extLst>
+                        <a:ext uri="{28A0092B-C50C-407E-A947-70E740481C1C}">
+                          <a14:useLocalDpi xmlns:a14="http://schemas.microsoft.com/office/drawing/2010/main" val="0"/>
+                        </a:ext>
+                      </a:extLst>
+                    </a:blip>
+                    <a:srcRect/>
+                    <a:stretch>
+                      <a:fillRect/>
+                    </a:stretch>
+                  </pic:blipFill>
+                  <pic:spPr bwMode="auto">
+                    <a:xfrm>
+                      <a:off x="0" y="0"/>
+                      <a:ext cx="5270500" cy="368300"/>
+                    </a:xfrm>
+                    <a:prstGeom prst="rect">
+                      <a:avLst/>
+                    </a:prstGeom>
+                    <a:noFill/>
+                    <a:ln>
+                      <a:noFill/>
+                    </a:ln>
+                  </pic:spPr>
+                </pic:pic>
+              </a:graphicData>
+            </a:graphic>
+          </wp:inline>
+        </w:drawing>
+      </w:r>
+    </w:p>
+    <w:p>
+      <w:pPr>
+        <w:jc w:val="left"/>
+        <w:rPr>
+          <w:rFonts w:ascii="微软雅黑 Light" w:eastAsia="微软雅黑 Light" w:hAnsi="微软雅黑 Light"/>
+          <w:sz w:val="28"/>
+          <w:szCs w:val="28"/>
+        </w:rPr>
+      </w:pPr>
+    </w:p>
+    <w:p>
+      <w:pPr>
+        <w:jc w:val="left"/>
+        <w:rPr>
+          <w:rFonts w:ascii="微软雅黑 Light" w:eastAsia="微软雅黑 Light" w:hAnsi="微软雅黑 Light"/>
+          <w:sz w:val="28"/>
+          <w:szCs w:val="28"/>
+        </w:rPr>
+      </w:pPr>
+      <w:r>
+        <w:rPr>
+          <w:rFonts w:ascii="微软雅黑 Light" w:eastAsia="微软雅黑 Light" w:hAnsi="微软雅黑 Light" w:hint="eastAsia"/>
+          <w:sz w:val="28"/>
+          <w:szCs w:val="28"/>
+        </w:rPr>
+        <w:tab/>
+      </w:r>
+      <w:r>
+        <w:rPr>
+          <w:rFonts w:ascii="微软雅黑 Light" w:eastAsia="微软雅黑 Light" w:hAnsi="微软雅黑 Light" w:hint="eastAsia"/>
+          <w:sz w:val="28"/>
+          <w:szCs w:val="28"/>
+        </w:rPr>
+        <w:t>文件的压缩和文件夹的压缩分开进行，若压缩对象为文件，则</w:t>
+      </w:r>
+      <w:r>
+        <w:rPr>
+          <w:rFonts w:ascii="微软雅黑 Light" w:eastAsia="微软雅黑 Light" w:hAnsi="微软雅黑 Light" w:hint="eastAsia"/>
+          <w:sz w:val="28"/>
+          <w:szCs w:val="28"/>
+        </w:rPr>
+        <w:t>先打开一个zip文件流，然后将文件夹递归地写入流中，最后输出</w:t>
+      </w:r>
+      <w:r>
+        <w:rPr>
+          <w:rFonts w:ascii="微软雅黑 Light" w:eastAsia="微软雅黑 Light" w:hAnsi="微软雅黑 Light" w:hint="eastAsia"/>
+          <w:sz w:val="28"/>
+          <w:szCs w:val="28"/>
+        </w:rPr>
+        <w:t>。</w:t>
+      </w:r>
+    </w:p>
+    <w:p>
+      <w:pPr>
+        <w:jc w:val="left"/>
+        <w:rPr>
+          <w:rFonts w:ascii="微软雅黑 Light" w:eastAsia="微软雅黑 Light" w:hAnsi="微软雅黑 Light"/>
+          <w:sz w:val="28"/>
+          <w:szCs w:val="28"/>
+        </w:rPr>
+      </w:pPr>
+      <w:r>
+        <w:rPr>
+          <w:rFonts w:ascii="微软雅黑 Light" w:eastAsia="微软雅黑 Light" w:hAnsi="微软雅黑 Light" w:hint="eastAsia"/>
+          <w:noProof/>
+          <w:sz w:val="28"/>
+          <w:szCs w:val="28"/>
+        </w:rPr>
+        <w:drawing>
+          <wp:anchor distT="0" distB="0" distL="114300" distR="114300" simplePos="0" relativeHeight="251658240" behindDoc="0" locked="0" layoutInCell="1" allowOverlap="1" wp14:anchorId="07B7485B" wp14:editId="71561011">
+            <wp:simplePos x="0" y="0"/>
+            <wp:positionH relativeFrom="column">
+              <wp:posOffset>51435</wp:posOffset>
+            </wp:positionH>
+            <wp:positionV relativeFrom="paragraph">
+              <wp:posOffset>48260</wp:posOffset>
+            </wp:positionV>
+            <wp:extent cx="4864100" cy="1828800"/>
+            <wp:effectExtent l="0" t="0" r="12700" b="0"/>
+            <wp:wrapSquare wrapText="bothSides"/>
+            <wp:docPr id="4" name="Picture 4" descr="../../../../Desktop/Screen%20Shot%202016-04-27%20at%2012.27.52%20A"/>
+            <wp:cNvGraphicFramePr>
+              <a:graphicFrameLocks xmlns:a="http://schemas.openxmlformats.org/drawingml/2006/main" noChangeAspect="1"/>
+            </wp:cNvGraphicFramePr>
+            <a:graphic xmlns:a="http://schemas.openxmlformats.org/drawingml/2006/main">
+              <a:graphicData uri="http://schemas.openxmlformats.org/drawingml/2006/picture">
+                <pic:pic xmlns:pic="http://schemas.openxmlformats.org/drawingml/2006/picture">
+                  <pic:nvPicPr>
+                    <pic:cNvPr id="0" name="Picture 3" descr="../../../../Desktop/Screen%20Shot%202016-04-27%20at%2012.27.52%20A"/>
+                    <pic:cNvPicPr>
+                      <a:picLocks noChangeAspect="1" noChangeArrowheads="1"/>
+                    </pic:cNvPicPr>
+                  </pic:nvPicPr>
+                  <pic:blipFill>
+                    <a:blip r:embed="rId10">
+                      <a:extLst>
+                        <a:ext uri="{28A0092B-C50C-407E-A947-70E740481C1C}">
+                          <a14:useLocalDpi xmlns:a14="http://schemas.microsoft.com/office/drawing/2010/main" val="0"/>
+                        </a:ext>
+                      </a:extLst>
+                    </a:blip>
+                    <a:srcRect/>
+                    <a:stretch>
+                      <a:fillRect/>
+                    </a:stretch>
+                  </pic:blipFill>
+                  <pic:spPr bwMode="auto">
+                    <a:xfrm>
+                      <a:off x="0" y="0"/>
+                      <a:ext cx="4864100" cy="1828800"/>
+                    </a:xfrm>
+                    <a:prstGeom prst="rect">
+                      <a:avLst/>
+                    </a:prstGeom>
+                    <a:noFill/>
+                    <a:ln>
+                      <a:noFill/>
+                    </a:ln>
+                  </pic:spPr>
+                </pic:pic>
+              </a:graphicData>
+            </a:graphic>
+          </wp:anchor>
+        </w:drawing>
+      </w:r>
+    </w:p>
+    <w:p>
+      <w:pPr>
+        <w:jc w:val="left"/>
+        <w:rPr>
+          <w:rFonts w:ascii="微软雅黑 Light" w:eastAsia="微软雅黑 Light" w:hAnsi="微软雅黑 Light"/>
+          <w:sz w:val="28"/>
+          <w:szCs w:val="28"/>
+        </w:rPr>
+      </w:pPr>
+    </w:p>
+    <w:p>
+      <w:pPr>
+        <w:jc w:val="left"/>
+        <w:rPr>
+          <w:rFonts w:ascii="微软雅黑 Light" w:eastAsia="微软雅黑 Light" w:hAnsi="微软雅黑 Light"/>
+          <w:sz w:val="28"/>
+          <w:szCs w:val="28"/>
+        </w:rPr>
+      </w:pPr>
+      <w:r>
+        <w:rPr>
+          <w:rFonts w:ascii="微软雅黑 Light" w:eastAsia="微软雅黑 Light" w:hAnsi="微软雅黑 Light"/>
+          <w:sz w:val="28"/>
+          <w:szCs w:val="28"/>
+        </w:rPr>
+        <w:br w:type="textWrapping" w:clear="all"/>
+      </w:r>
+      <w:r>
+        <w:rPr>
+          <w:rFonts w:ascii="微软雅黑 Light" w:eastAsia="微软雅黑 Light" w:hAnsi="微软雅黑 Light" w:hint="eastAsia"/>
+          <w:sz w:val="28"/>
+          <w:szCs w:val="28"/>
+        </w:rPr>
+        <w:tab/>
+      </w:r>
+    </w:p>
+    <w:p>
+      <w:pPr>
+        <w:ind w:firstLine="420"/>
+        <w:jc w:val="left"/>
+        <w:rPr>
+          <w:rFonts w:ascii="微软雅黑 Light" w:eastAsia="微软雅黑 Light" w:hAnsi="微软雅黑 Light"/>
+          <w:sz w:val="28"/>
+          <w:szCs w:val="28"/>
+        </w:rPr>
+      </w:pPr>
+      <w:r>
+        <w:rPr>
+          <w:rFonts w:ascii="微软雅黑 Light" w:eastAsia="微软雅黑 Light" w:hAnsi="微软雅黑 Light" w:hint="eastAsia"/>
+          <w:sz w:val="28"/>
+          <w:szCs w:val="28"/>
+        </w:rPr>
+        <w:t>若压缩对象为文件夹，则常规递归遍历目录，在对目录中的文件进行压缩。</w:t>
+      </w:r>
+      <w:r>
+        <w:rPr>
+          <w:rFonts w:ascii="微软雅黑 Light" w:eastAsia="微软雅黑 Light" w:hAnsi="微软雅黑 Light" w:hint="eastAsia"/>
+          <w:noProof/>
+          <w:sz w:val="28"/>
+          <w:szCs w:val="28"/>
+        </w:rPr>
+        <w:drawing>
+          <wp:inline distT="0" distB="0" distL="0" distR="0" wp14:anchorId="7A5F7F87" wp14:editId="329850B3">
+            <wp:extent cx="5270500" cy="1638300"/>
+            <wp:effectExtent l="0" t="0" r="12700" b="12700"/>
+            <wp:docPr id="5" name="Picture 5" descr="../../../../Desktop/Screen%20Shot%202016-04-27%20at%2012.29.41%20A"/>
+            <wp:cNvGraphicFramePr>
+              <a:graphicFrameLocks xmlns:a="http://schemas.openxmlformats.org/drawingml/2006/main" noChangeAspect="1"/>
+            </wp:cNvGraphicFramePr>
+            <a:graphic xmlns:a="http://schemas.openxmlformats.org/drawingml/2006/main">
+              <a:graphicData uri="http://schemas.openxmlformats.org/drawingml/2006/picture">
+                <pic:pic xmlns:pic="http://schemas.openxmlformats.org/drawingml/2006/picture">
+                  <pic:nvPicPr>
+                    <pic:cNvPr id="0" name="Picture 4" descr="../../../../Desktop/Screen%20Shot%202016-04-27%20at%2012.29.41%20A"/>
+                    <pic:cNvPicPr>
+                      <a:picLocks noChangeAspect="1" noChangeArrowheads="1"/>
+                    </pic:cNvPicPr>
+                  </pic:nvPicPr>
+                  <pic:blipFill>
+                    <a:blip r:embed="rId11">
+                      <a:extLst>
+                        <a:ext uri="{28A0092B-C50C-407E-A947-70E740481C1C}">
+                          <a14:useLocalDpi xmlns:a14="http://schemas.microsoft.com/office/drawing/2010/main" val="0"/>
+                        </a:ext>
+                      </a:extLst>
+                    </a:blip>
+                    <a:srcRect/>
+                    <a:stretch>
+                      <a:fillRect/>
+                    </a:stretch>
+                  </pic:blipFill>
+                  <pic:spPr bwMode="auto">
+                    <a:xfrm>
+                      <a:off x="0" y="0"/>
+                      <a:ext cx="5270500" cy="1638300"/>
+                    </a:xfrm>
+                    <a:prstGeom prst="rect">
+                      <a:avLst/>
+                    </a:prstGeom>
+                    <a:noFill/>
+                    <a:ln>
+                      <a:noFill/>
+                    </a:ln>
+                  </pic:spPr>
+                </pic:pic>
+              </a:graphicData>
+            </a:graphic>
+          </wp:inline>
+        </w:drawing>
+      </w:r>
     </w:p>
     <w:sectPr>
-      <w:headerReference w:type="default" r:id="rId10"/>
-      <w:footerReference w:type="default" r:id="rId11"/>
+      <w:headerReference w:type="default" r:id="rId12"/>
+      <w:footerReference w:type="default" r:id="rId13"/>
       <w:pgSz w:w="11906" w:h="16838"/>
       <w:pgMar w:top="1440" w:right="1800" w:bottom="1440" w:left="1800" w:header="851" w:footer="992" w:gutter="0"/>
       <w:cols w:space="425"/>
@@ -548,7 +1069,7 @@
 </file>
 
 <file path=word/endnotes.xml><?xml version="1.0" encoding="utf-8"?>
-<w:endnotes xmlns:wpc="http://schemas.microsoft.com/office/word/2010/wordprocessingCanvas" xmlns:mc="http://schemas.openxmlformats.org/markup-compatibility/2006" xmlns:o="urn:schemas-microsoft-com:office:office" xmlns:r="http://schemas.openxmlformats.org/officeDocument/2006/relationships" xmlns:m="http://schemas.openxmlformats.org/officeDocument/2006/math" xmlns:v="urn:schemas-microsoft-com:vml" xmlns:wp14="http://schemas.microsoft.com/office/word/2010/wordprocessingDrawing" xmlns:wp="http://schemas.openxmlformats.org/drawingml/2006/wordprocessingDrawing" xmlns:w10="urn:schemas-microsoft-com:office:word" xmlns:w="http://schemas.openxmlformats.org/wordprocessingml/2006/main" xmlns:w14="http://schemas.microsoft.com/office/word/2010/wordml" xmlns:wpg="http://schemas.microsoft.com/office/word/2010/wordprocessingGroup" xmlns:wpi="http://schemas.microsoft.com/office/word/2010/wordprocessingInk" xmlns:wne="http://schemas.microsoft.com/office/word/2006/wordml" xmlns:wps="http://schemas.microsoft.com/office/word/2010/wordprocessingShape" mc:Ignorable="w14 wp14">
+<w:endnotes xmlns:wpc="http://schemas.microsoft.com/office/word/2010/wordprocessingCanvas" xmlns:mo="http://schemas.microsoft.com/office/mac/office/2008/main" xmlns:mc="http://schemas.openxmlformats.org/markup-compatibility/2006" xmlns:mv="urn:schemas-microsoft-com:mac:vml" xmlns:o="urn:schemas-microsoft-com:office:office" xmlns:r="http://schemas.openxmlformats.org/officeDocument/2006/relationships" xmlns:m="http://schemas.openxmlformats.org/officeDocument/2006/math" xmlns:v="urn:schemas-microsoft-com:vml" xmlns:wp14="http://schemas.microsoft.com/office/word/2010/wordprocessingDrawing" xmlns:wp="http://schemas.openxmlformats.org/drawingml/2006/wordprocessingDrawing" xmlns:w10="urn:schemas-microsoft-com:office:word" xmlns:w="http://schemas.openxmlformats.org/wordprocessingml/2006/main" xmlns:w14="http://schemas.microsoft.com/office/word/2010/wordml" xmlns:w15="http://schemas.microsoft.com/office/word/2012/wordml" xmlns:wpg="http://schemas.microsoft.com/office/word/2010/wordprocessingGroup" xmlns:wpi="http://schemas.microsoft.com/office/word/2010/wordprocessingInk" xmlns:wne="http://schemas.microsoft.com/office/word/2006/wordml" xmlns:wps="http://schemas.microsoft.com/office/word/2010/wordprocessingShape" mc:Ignorable="w14 w15 wp14">
   <w:endnote w:type="separator" w:id="-1">
     <w:p>
       <w:r>
@@ -567,7 +1088,7 @@
 </file>
 
 <file path=word/footer1.xml><?xml version="1.0" encoding="utf-8"?>
-<w:ftr xmlns:wpc="http://schemas.microsoft.com/office/word/2010/wordprocessingCanvas" xmlns:mc="http://schemas.openxmlformats.org/markup-compatibility/2006" xmlns:o="urn:schemas-microsoft-com:office:office" xmlns:r="http://schemas.openxmlformats.org/officeDocument/2006/relationships" xmlns:m="http://schemas.openxmlformats.org/officeDocument/2006/math" xmlns:v="urn:schemas-microsoft-com:vml" xmlns:wp14="http://schemas.microsoft.com/office/word/2010/wordprocessingDrawing" xmlns:wp="http://schemas.openxmlformats.org/drawingml/2006/wordprocessingDrawing" xmlns:w10="urn:schemas-microsoft-com:office:word" xmlns:w="http://schemas.openxmlformats.org/wordprocessingml/2006/main" xmlns:w14="http://schemas.microsoft.com/office/word/2010/wordml" xmlns:wpg="http://schemas.microsoft.com/office/word/2010/wordprocessingGroup" xmlns:wpi="http://schemas.microsoft.com/office/word/2010/wordprocessingInk" xmlns:wne="http://schemas.microsoft.com/office/word/2006/wordml" xmlns:wps="http://schemas.microsoft.com/office/word/2010/wordprocessingShape" mc:Ignorable="w14 wp14">
+<w:ftr xmlns:wpc="http://schemas.microsoft.com/office/word/2010/wordprocessingCanvas" xmlns:mo="http://schemas.microsoft.com/office/mac/office/2008/main" xmlns:mc="http://schemas.openxmlformats.org/markup-compatibility/2006" xmlns:mv="urn:schemas-microsoft-com:mac:vml" xmlns:o="urn:schemas-microsoft-com:office:office" xmlns:r="http://schemas.openxmlformats.org/officeDocument/2006/relationships" xmlns:m="http://schemas.openxmlformats.org/officeDocument/2006/math" xmlns:v="urn:schemas-microsoft-com:vml" xmlns:wp14="http://schemas.microsoft.com/office/word/2010/wordprocessingDrawing" xmlns:wp="http://schemas.openxmlformats.org/drawingml/2006/wordprocessingDrawing" xmlns:w10="urn:schemas-microsoft-com:office:word" xmlns:w="http://schemas.openxmlformats.org/wordprocessingml/2006/main" xmlns:w14="http://schemas.microsoft.com/office/word/2010/wordml" xmlns:w15="http://schemas.microsoft.com/office/word/2012/wordml" xmlns:wpg="http://schemas.microsoft.com/office/word/2010/wordprocessingGroup" xmlns:wpi="http://schemas.microsoft.com/office/word/2010/wordprocessingInk" xmlns:wne="http://schemas.microsoft.com/office/word/2006/wordml" xmlns:wps="http://schemas.microsoft.com/office/word/2010/wordprocessingShape" mc:Ignorable="w14 w15 wp14">
   <w:sdt>
     <w:sdtPr>
       <w:id w:val="865414491"/>
@@ -580,7 +1101,7 @@
     <w:sdtContent>
       <w:p>
         <w:pPr>
-          <w:pStyle w:val="a4"/>
+          <w:pStyle w:val="Footer"/>
           <w:jc w:val="center"/>
         </w:pPr>
         <w:r>
@@ -607,14 +1128,14 @@
   </w:sdt>
   <w:p>
     <w:pPr>
-      <w:pStyle w:val="a4"/>
+      <w:pStyle w:val="Footer"/>
     </w:pPr>
   </w:p>
 </w:ftr>
 </file>
 
 <file path=word/footnotes.xml><?xml version="1.0" encoding="utf-8"?>
-<w:footnotes xmlns:wpc="http://schemas.microsoft.com/office/word/2010/wordprocessingCanvas" xmlns:mc="http://schemas.openxmlformats.org/markup-compatibility/2006" xmlns:o="urn:schemas-microsoft-com:office:office" xmlns:r="http://schemas.openxmlformats.org/officeDocument/2006/relationships" xmlns:m="http://schemas.openxmlformats.org/officeDocument/2006/math" xmlns:v="urn:schemas-microsoft-com:vml" xmlns:wp14="http://schemas.microsoft.com/office/word/2010/wordprocessingDrawing" xmlns:wp="http://schemas.openxmlformats.org/drawingml/2006/wordprocessingDrawing" xmlns:w10="urn:schemas-microsoft-com:office:word" xmlns:w="http://schemas.openxmlformats.org/wordprocessingml/2006/main" xmlns:w14="http://schemas.microsoft.com/office/word/2010/wordml" xmlns:wpg="http://schemas.microsoft.com/office/word/2010/wordprocessingGroup" xmlns:wpi="http://schemas.microsoft.com/office/word/2010/wordprocessingInk" xmlns:wne="http://schemas.microsoft.com/office/word/2006/wordml" xmlns:wps="http://schemas.microsoft.com/office/word/2010/wordprocessingShape" mc:Ignorable="w14 wp14">
+<w:footnotes xmlns:wpc="http://schemas.microsoft.com/office/word/2010/wordprocessingCanvas" xmlns:mo="http://schemas.microsoft.com/office/mac/office/2008/main" xmlns:mc="http://schemas.openxmlformats.org/markup-compatibility/2006" xmlns:mv="urn:schemas-microsoft-com:mac:vml" xmlns:o="urn:schemas-microsoft-com:office:office" xmlns:r="http://schemas.openxmlformats.org/officeDocument/2006/relationships" xmlns:m="http://schemas.openxmlformats.org/officeDocument/2006/math" xmlns:v="urn:schemas-microsoft-com:vml" xmlns:wp14="http://schemas.microsoft.com/office/word/2010/wordprocessingDrawing" xmlns:wp="http://schemas.openxmlformats.org/drawingml/2006/wordprocessingDrawing" xmlns:w10="urn:schemas-microsoft-com:office:word" xmlns:w="http://schemas.openxmlformats.org/wordprocessingml/2006/main" xmlns:w14="http://schemas.microsoft.com/office/word/2010/wordml" xmlns:w15="http://schemas.microsoft.com/office/word/2012/wordml" xmlns:wpg="http://schemas.microsoft.com/office/word/2010/wordprocessingGroup" xmlns:wpi="http://schemas.microsoft.com/office/word/2010/wordprocessingInk" xmlns:wne="http://schemas.microsoft.com/office/word/2006/wordml" xmlns:wps="http://schemas.microsoft.com/office/word/2010/wordprocessingShape" mc:Ignorable="w14 w15 wp14">
   <w:footnote w:type="separator" w:id="-1">
     <w:p>
       <w:r>
@@ -633,10 +1154,10 @@
 </file>
 
 <file path=word/header1.xml><?xml version="1.0" encoding="utf-8"?>
-<w:hdr xmlns:wpc="http://schemas.microsoft.com/office/word/2010/wordprocessingCanvas" xmlns:mc="http://schemas.openxmlformats.org/markup-compatibility/2006" xmlns:o="urn:schemas-microsoft-com:office:office" xmlns:r="http://schemas.openxmlformats.org/officeDocument/2006/relationships" xmlns:m="http://schemas.openxmlformats.org/officeDocument/2006/math" xmlns:v="urn:schemas-microsoft-com:vml" xmlns:wp14="http://schemas.microsoft.com/office/word/2010/wordprocessingDrawing" xmlns:wp="http://schemas.openxmlformats.org/drawingml/2006/wordprocessingDrawing" xmlns:w10="urn:schemas-microsoft-com:office:word" xmlns:w="http://schemas.openxmlformats.org/wordprocessingml/2006/main" xmlns:w14="http://schemas.microsoft.com/office/word/2010/wordml" xmlns:wpg="http://schemas.microsoft.com/office/word/2010/wordprocessingGroup" xmlns:wpi="http://schemas.microsoft.com/office/word/2010/wordprocessingInk" xmlns:wne="http://schemas.microsoft.com/office/word/2006/wordml" xmlns:wps="http://schemas.microsoft.com/office/word/2010/wordprocessingShape" mc:Ignorable="w14 wp14">
+<w:hdr xmlns:wpc="http://schemas.microsoft.com/office/word/2010/wordprocessingCanvas" xmlns:mo="http://schemas.microsoft.com/office/mac/office/2008/main" xmlns:mc="http://schemas.openxmlformats.org/markup-compatibility/2006" xmlns:mv="urn:schemas-microsoft-com:mac:vml" xmlns:o="urn:schemas-microsoft-com:office:office" xmlns:r="http://schemas.openxmlformats.org/officeDocument/2006/relationships" xmlns:m="http://schemas.openxmlformats.org/officeDocument/2006/math" xmlns:v="urn:schemas-microsoft-com:vml" xmlns:wp14="http://schemas.microsoft.com/office/word/2010/wordprocessingDrawing" xmlns:wp="http://schemas.openxmlformats.org/drawingml/2006/wordprocessingDrawing" xmlns:w10="urn:schemas-microsoft-com:office:word" xmlns:w="http://schemas.openxmlformats.org/wordprocessingml/2006/main" xmlns:w14="http://schemas.microsoft.com/office/word/2010/wordml" xmlns:w15="http://schemas.microsoft.com/office/word/2012/wordml" xmlns:wpg="http://schemas.microsoft.com/office/word/2010/wordprocessingGroup" xmlns:wpi="http://schemas.microsoft.com/office/word/2010/wordprocessingInk" xmlns:wne="http://schemas.microsoft.com/office/word/2006/wordml" xmlns:wps="http://schemas.microsoft.com/office/word/2010/wordprocessingShape" mc:Ignorable="w14 w15 wp14">
   <w:p>
     <w:pPr>
-      <w:pStyle w:val="a3"/>
+      <w:pStyle w:val="Header"/>
     </w:pPr>
     <w:r>
       <w:rPr>
@@ -686,14 +1207,14 @@
   </w:p>
   <w:p>
     <w:pPr>
-      <w:pStyle w:val="a3"/>
+      <w:pStyle w:val="Header"/>
     </w:pPr>
   </w:p>
 </w:hdr>
 </file>
 
 <file path=word/numbering.xml><?xml version="1.0" encoding="utf-8"?>
-<w:numbering xmlns:wpc="http://schemas.microsoft.com/office/word/2010/wordprocessingCanvas" xmlns:mc="http://schemas.openxmlformats.org/markup-compatibility/2006" xmlns:o="urn:schemas-microsoft-com:office:office" xmlns:r="http://schemas.openxmlformats.org/officeDocument/2006/relationships" xmlns:m="http://schemas.openxmlformats.org/officeDocument/2006/math" xmlns:v="urn:schemas-microsoft-com:vml" xmlns:wp14="http://schemas.microsoft.com/office/word/2010/wordprocessingDrawing" xmlns:wp="http://schemas.openxmlformats.org/drawingml/2006/wordprocessingDrawing" xmlns:w10="urn:schemas-microsoft-com:office:word" xmlns:w="http://schemas.openxmlformats.org/wordprocessingml/2006/main" xmlns:w14="http://schemas.microsoft.com/office/word/2010/wordml" xmlns:wpg="http://schemas.microsoft.com/office/word/2010/wordprocessingGroup" xmlns:wpi="http://schemas.microsoft.com/office/word/2010/wordprocessingInk" xmlns:wne="http://schemas.microsoft.com/office/word/2006/wordml" xmlns:wps="http://schemas.microsoft.com/office/word/2010/wordprocessingShape" mc:Ignorable="w14 wp14">
+<w:numbering xmlns:wpc="http://schemas.microsoft.com/office/word/2010/wordprocessingCanvas" xmlns:mo="http://schemas.microsoft.com/office/mac/office/2008/main" xmlns:mc="http://schemas.openxmlformats.org/markup-compatibility/2006" xmlns:mv="urn:schemas-microsoft-com:mac:vml" xmlns:o="urn:schemas-microsoft-com:office:office" xmlns:r="http://schemas.openxmlformats.org/officeDocument/2006/relationships" xmlns:m="http://schemas.openxmlformats.org/officeDocument/2006/math" xmlns:v="urn:schemas-microsoft-com:vml" xmlns:wp14="http://schemas.microsoft.com/office/word/2010/wordprocessingDrawing" xmlns:wp="http://schemas.openxmlformats.org/drawingml/2006/wordprocessingDrawing" xmlns:w10="urn:schemas-microsoft-com:office:word" xmlns:w="http://schemas.openxmlformats.org/wordprocessingml/2006/main" xmlns:w14="http://schemas.microsoft.com/office/word/2010/wordml" xmlns:w15="http://schemas.microsoft.com/office/word/2012/wordml" xmlns:wpg="http://schemas.microsoft.com/office/word/2010/wordprocessingGroup" xmlns:wpi="http://schemas.microsoft.com/office/word/2010/wordprocessingInk" xmlns:wne="http://schemas.microsoft.com/office/word/2006/wordml" xmlns:wps="http://schemas.microsoft.com/office/word/2010/wordprocessingShape" mc:Ignorable="w14 w15 wp14">
   <w:abstractNum w:abstractNumId="0">
     <w:nsid w:val="1B0A0B6D"/>
     <w:multiLevelType w:val="hybridMultilevel"/>
@@ -1099,95 +1620,6 @@
     </w:lvl>
   </w:abstractNum>
   <w:abstractNum w:abstractNumId="4">
-    <w:nsid w:val="3D0106B6"/>
-    <w:multiLevelType w:val="hybridMultilevel"/>
-    <w:tmpl w:val="4D3ECD56"/>
-    <w:lvl w:ilvl="0" w:tplc="F114144E">
-      <w:start w:val="1"/>
-      <w:numFmt w:val="decimal"/>
-      <w:lvlText w:val="%1."/>
-      <w:lvlJc w:val="left"/>
-      <w:pPr>
-        <w:ind w:left="360" w:hanging="360"/>
-      </w:pPr>
-      <w:rPr>
-        <w:rFonts w:hint="default"/>
-      </w:rPr>
-    </w:lvl>
-    <w:lvl w:ilvl="1" w:tplc="04090019" w:tentative="1">
-      <w:start w:val="1"/>
-      <w:numFmt w:val="lowerLetter"/>
-      <w:lvlText w:val="%2)"/>
-      <w:lvlJc w:val="left"/>
-      <w:pPr>
-        <w:ind w:left="840" w:hanging="420"/>
-      </w:pPr>
-    </w:lvl>
-    <w:lvl w:ilvl="2" w:tplc="0409001B" w:tentative="1">
-      <w:start w:val="1"/>
-      <w:numFmt w:val="lowerRoman"/>
-      <w:lvlText w:val="%3."/>
-      <w:lvlJc w:val="right"/>
-      <w:pPr>
-        <w:ind w:left="1260" w:hanging="420"/>
-      </w:pPr>
-    </w:lvl>
-    <w:lvl w:ilvl="3" w:tplc="0409000F" w:tentative="1">
-      <w:start w:val="1"/>
-      <w:numFmt w:val="decimal"/>
-      <w:lvlText w:val="%4."/>
-      <w:lvlJc w:val="left"/>
-      <w:pPr>
-        <w:ind w:left="1680" w:hanging="420"/>
-      </w:pPr>
-    </w:lvl>
-    <w:lvl w:ilvl="4" w:tplc="04090019" w:tentative="1">
-      <w:start w:val="1"/>
-      <w:numFmt w:val="lowerLetter"/>
-      <w:lvlText w:val="%5)"/>
-      <w:lvlJc w:val="left"/>
-      <w:pPr>
-        <w:ind w:left="2100" w:hanging="420"/>
-      </w:pPr>
-    </w:lvl>
-    <w:lvl w:ilvl="5" w:tplc="0409001B" w:tentative="1">
-      <w:start w:val="1"/>
-      <w:numFmt w:val="lowerRoman"/>
-      <w:lvlText w:val="%6."/>
-      <w:lvlJc w:val="right"/>
-      <w:pPr>
-        <w:ind w:left="2520" w:hanging="420"/>
-      </w:pPr>
-    </w:lvl>
-    <w:lvl w:ilvl="6" w:tplc="0409000F" w:tentative="1">
-      <w:start w:val="1"/>
-      <w:numFmt w:val="decimal"/>
-      <w:lvlText w:val="%7."/>
-      <w:lvlJc w:val="left"/>
-      <w:pPr>
-        <w:ind w:left="2940" w:hanging="420"/>
-      </w:pPr>
-    </w:lvl>
-    <w:lvl w:ilvl="7" w:tplc="04090019" w:tentative="1">
-      <w:start w:val="1"/>
-      <w:numFmt w:val="lowerLetter"/>
-      <w:lvlText w:val="%8)"/>
-      <w:lvlJc w:val="left"/>
-      <w:pPr>
-        <w:ind w:left="3360" w:hanging="420"/>
-      </w:pPr>
-    </w:lvl>
-    <w:lvl w:ilvl="8" w:tplc="0409001B" w:tentative="1">
-      <w:start w:val="1"/>
-      <w:numFmt w:val="lowerRoman"/>
-      <w:lvlText w:val="%9."/>
-      <w:lvlJc w:val="right"/>
-      <w:pPr>
-        <w:ind w:left="3780" w:hanging="420"/>
-      </w:pPr>
-    </w:lvl>
-  </w:abstractNum>
-  <w:abstractNum w:abstractNumId="5">
     <w:nsid w:val="54CB2FD5"/>
     <w:multiLevelType w:val="hybridMultilevel"/>
     <w:tmpl w:val="0CCEC07E"/>
@@ -1276,7 +1708,7 @@
       </w:pPr>
     </w:lvl>
   </w:abstractNum>
-  <w:abstractNum w:abstractNumId="6">
+  <w:abstractNum w:abstractNumId="5">
     <w:nsid w:val="56844C43"/>
     <w:multiLevelType w:val="multilevel"/>
     <w:tmpl w:val="669CC934"/>
@@ -1397,11 +1829,100 @@
       </w:rPr>
     </w:lvl>
   </w:abstractNum>
+  <w:abstractNum w:abstractNumId="6">
+    <w:nsid w:val="584D549A"/>
+    <w:multiLevelType w:val="hybridMultilevel"/>
+    <w:tmpl w:val="B96036BC"/>
+    <w:lvl w:ilvl="0" w:tplc="4B66F9AA">
+      <w:start w:val="1"/>
+      <w:numFmt w:val="japaneseCounting"/>
+      <w:lvlText w:val="%1．"/>
+      <w:lvlJc w:val="left"/>
+      <w:pPr>
+        <w:ind w:left="720" w:hanging="720"/>
+      </w:pPr>
+      <w:rPr>
+        <w:rFonts w:hint="default"/>
+      </w:rPr>
+    </w:lvl>
+    <w:lvl w:ilvl="1" w:tplc="04090019" w:tentative="1">
+      <w:start w:val="1"/>
+      <w:numFmt w:val="lowerLetter"/>
+      <w:lvlText w:val="%2)"/>
+      <w:lvlJc w:val="left"/>
+      <w:pPr>
+        <w:ind w:left="840" w:hanging="420"/>
+      </w:pPr>
+    </w:lvl>
+    <w:lvl w:ilvl="2" w:tplc="0409001B" w:tentative="1">
+      <w:start w:val="1"/>
+      <w:numFmt w:val="lowerRoman"/>
+      <w:lvlText w:val="%3."/>
+      <w:lvlJc w:val="right"/>
+      <w:pPr>
+        <w:ind w:left="1260" w:hanging="420"/>
+      </w:pPr>
+    </w:lvl>
+    <w:lvl w:ilvl="3" w:tplc="0409000F" w:tentative="1">
+      <w:start w:val="1"/>
+      <w:numFmt w:val="decimal"/>
+      <w:lvlText w:val="%4."/>
+      <w:lvlJc w:val="left"/>
+      <w:pPr>
+        <w:ind w:left="1680" w:hanging="420"/>
+      </w:pPr>
+    </w:lvl>
+    <w:lvl w:ilvl="4" w:tplc="04090019" w:tentative="1">
+      <w:start w:val="1"/>
+      <w:numFmt w:val="lowerLetter"/>
+      <w:lvlText w:val="%5)"/>
+      <w:lvlJc w:val="left"/>
+      <w:pPr>
+        <w:ind w:left="2100" w:hanging="420"/>
+      </w:pPr>
+    </w:lvl>
+    <w:lvl w:ilvl="5" w:tplc="0409001B" w:tentative="1">
+      <w:start w:val="1"/>
+      <w:numFmt w:val="lowerRoman"/>
+      <w:lvlText w:val="%6."/>
+      <w:lvlJc w:val="right"/>
+      <w:pPr>
+        <w:ind w:left="2520" w:hanging="420"/>
+      </w:pPr>
+    </w:lvl>
+    <w:lvl w:ilvl="6" w:tplc="0409000F" w:tentative="1">
+      <w:start w:val="1"/>
+      <w:numFmt w:val="decimal"/>
+      <w:lvlText w:val="%7."/>
+      <w:lvlJc w:val="left"/>
+      <w:pPr>
+        <w:ind w:left="2940" w:hanging="420"/>
+      </w:pPr>
+    </w:lvl>
+    <w:lvl w:ilvl="7" w:tplc="04090019" w:tentative="1">
+      <w:start w:val="1"/>
+      <w:numFmt w:val="lowerLetter"/>
+      <w:lvlText w:val="%8)"/>
+      <w:lvlJc w:val="left"/>
+      <w:pPr>
+        <w:ind w:left="3360" w:hanging="420"/>
+      </w:pPr>
+    </w:lvl>
+    <w:lvl w:ilvl="8" w:tplc="0409001B" w:tentative="1">
+      <w:start w:val="1"/>
+      <w:numFmt w:val="lowerRoman"/>
+      <w:lvlText w:val="%9."/>
+      <w:lvlJc w:val="right"/>
+      <w:pPr>
+        <w:ind w:left="3780" w:hanging="420"/>
+      </w:pPr>
+    </w:lvl>
+  </w:abstractNum>
   <w:num w:numId="1">
-    <w:abstractNumId w:val="5"/>
+    <w:abstractNumId w:val="4"/>
   </w:num>
   <w:num w:numId="2">
-    <w:abstractNumId w:val="6"/>
+    <w:abstractNumId w:val="5"/>
   </w:num>
   <w:num w:numId="3">
     <w:abstractNumId w:val="0"/>
@@ -1416,13 +1937,13 @@
     <w:abstractNumId w:val="3"/>
   </w:num>
   <w:num w:numId="7">
-    <w:abstractNumId w:val="4"/>
+    <w:abstractNumId w:val="6"/>
   </w:num>
 </w:numbering>
 </file>
 
 <file path=word/styles.xml><?xml version="1.0" encoding="utf-8"?>
-<w:styles xmlns:mc="http://schemas.openxmlformats.org/markup-compatibility/2006" xmlns:r="http://schemas.openxmlformats.org/officeDocument/2006/relationships" xmlns:w="http://schemas.openxmlformats.org/wordprocessingml/2006/main" xmlns:w14="http://schemas.microsoft.com/office/word/2010/wordml" mc:Ignorable="w14">
+<w:styles xmlns:mc="http://schemas.openxmlformats.org/markup-compatibility/2006" xmlns:r="http://schemas.openxmlformats.org/officeDocument/2006/relationships" xmlns:w="http://schemas.openxmlformats.org/wordprocessingml/2006/main" xmlns:w14="http://schemas.microsoft.com/office/word/2010/wordml" xmlns:w15="http://schemas.microsoft.com/office/word/2012/wordml" mc:Ignorable="w14 w15">
   <w:docDefaults>
     <w:rPrDefault>
       <w:rPr>
@@ -1435,146 +1956,389 @@
     </w:rPrDefault>
     <w:pPrDefault/>
   </w:docDefaults>
-  <w:latentStyles w:defLockedState="0" w:defUIPriority="99" w:defSemiHidden="1" w:defUnhideWhenUsed="1" w:defQFormat="0" w:count="267">
-    <w:lsdException w:name="Normal" w:semiHidden="0" w:uiPriority="0" w:unhideWhenUsed="0" w:qFormat="1"/>
-    <w:lsdException w:name="heading 1" w:semiHidden="0" w:uiPriority="9" w:unhideWhenUsed="0" w:qFormat="1"/>
-    <w:lsdException w:name="heading 2" w:uiPriority="9" w:qFormat="1"/>
-    <w:lsdException w:name="heading 3" w:uiPriority="9" w:qFormat="1"/>
-    <w:lsdException w:name="heading 4" w:uiPriority="9" w:qFormat="1"/>
-    <w:lsdException w:name="heading 5" w:uiPriority="9" w:qFormat="1"/>
-    <w:lsdException w:name="heading 6" w:uiPriority="9" w:qFormat="1"/>
-    <w:lsdException w:name="heading 7" w:uiPriority="9" w:qFormat="1"/>
-    <w:lsdException w:name="heading 8" w:uiPriority="9" w:qFormat="1"/>
-    <w:lsdException w:name="heading 9" w:uiPriority="9" w:qFormat="1"/>
-    <w:lsdException w:name="toc 1" w:uiPriority="39" w:qFormat="1"/>
-    <w:lsdException w:name="toc 2" w:uiPriority="39" w:qFormat="1"/>
-    <w:lsdException w:name="toc 3" w:uiPriority="39" w:qFormat="1"/>
-    <w:lsdException w:name="toc 4" w:uiPriority="39"/>
-    <w:lsdException w:name="toc 5" w:uiPriority="39"/>
-    <w:lsdException w:name="toc 6" w:uiPriority="39"/>
-    <w:lsdException w:name="toc 7" w:uiPriority="39"/>
-    <w:lsdException w:name="toc 8" w:uiPriority="39"/>
-    <w:lsdException w:name="toc 9" w:uiPriority="39"/>
-    <w:lsdException w:name="caption" w:uiPriority="35" w:qFormat="1"/>
-    <w:lsdException w:name="Title" w:semiHidden="0" w:uiPriority="10" w:unhideWhenUsed="0" w:qFormat="1"/>
-    <w:lsdException w:name="Default Paragraph Font" w:uiPriority="1"/>
-    <w:lsdException w:name="Subtitle" w:semiHidden="0" w:uiPriority="11" w:unhideWhenUsed="0" w:qFormat="1"/>
-    <w:lsdException w:name="Strong" w:semiHidden="0" w:uiPriority="22" w:unhideWhenUsed="0" w:qFormat="1"/>
-    <w:lsdException w:name="Emphasis" w:semiHidden="0" w:uiPriority="20" w:unhideWhenUsed="0" w:qFormat="1"/>
-    <w:lsdException w:name="Table Grid" w:semiHidden="0" w:uiPriority="59" w:unhideWhenUsed="0"/>
-    <w:lsdException w:name="Placeholder Text" w:unhideWhenUsed="0"/>
-    <w:lsdException w:name="No Spacing" w:semiHidden="0" w:uiPriority="1" w:unhideWhenUsed="0" w:qFormat="1"/>
-    <w:lsdException w:name="Light Shading" w:semiHidden="0" w:uiPriority="60" w:unhideWhenUsed="0"/>
-    <w:lsdException w:name="Light List" w:semiHidden="0" w:uiPriority="61" w:unhideWhenUsed="0"/>
-    <w:lsdException w:name="Light Grid" w:semiHidden="0" w:uiPriority="62" w:unhideWhenUsed="0"/>
-    <w:lsdException w:name="Medium Shading 1" w:semiHidden="0" w:uiPriority="63" w:unhideWhenUsed="0"/>
-    <w:lsdException w:name="Medium Shading 2" w:semiHidden="0" w:uiPriority="64" w:unhideWhenUsed="0"/>
-    <w:lsdException w:name="Medium List 1" w:semiHidden="0" w:uiPriority="65" w:unhideWhenUsed="0"/>
-    <w:lsdException w:name="Medium List 2" w:semiHidden="0" w:uiPriority="66" w:unhideWhenUsed="0"/>
-    <w:lsdException w:name="Medium Grid 1" w:semiHidden="0" w:uiPriority="67" w:unhideWhenUsed="0"/>
-    <w:lsdException w:name="Medium Grid 2" w:semiHidden="0" w:uiPriority="68" w:unhideWhenUsed="0"/>
-    <w:lsdException w:name="Medium Grid 3" w:semiHidden="0" w:uiPriority="69" w:unhideWhenUsed="0"/>
-    <w:lsdException w:name="Dark List" w:semiHidden="0" w:uiPriority="70" w:unhideWhenUsed="0"/>
-    <w:lsdException w:name="Colorful Shading" w:semiHidden="0" w:uiPriority="71" w:unhideWhenUsed="0"/>
-    <w:lsdException w:name="Colorful List" w:semiHidden="0" w:uiPriority="72" w:unhideWhenUsed="0"/>
-    <w:lsdException w:name="Colorful Grid" w:semiHidden="0" w:uiPriority="73" w:unhideWhenUsed="0"/>
-    <w:lsdException w:name="Light Shading Accent 1" w:semiHidden="0" w:uiPriority="60" w:unhideWhenUsed="0"/>
-    <w:lsdException w:name="Light List Accent 1" w:semiHidden="0" w:uiPriority="61" w:unhideWhenUsed="0"/>
-    <w:lsdException w:name="Light Grid Accent 1" w:semiHidden="0" w:uiPriority="62" w:unhideWhenUsed="0"/>
-    <w:lsdException w:name="Medium Shading 1 Accent 1" w:semiHidden="0" w:uiPriority="63" w:unhideWhenUsed="0"/>
-    <w:lsdException w:name="Medium Shading 2 Accent 1" w:semiHidden="0" w:uiPriority="64" w:unhideWhenUsed="0"/>
-    <w:lsdException w:name="Medium List 1 Accent 1" w:semiHidden="0" w:uiPriority="65" w:unhideWhenUsed="0"/>
-    <w:lsdException w:name="Revision" w:unhideWhenUsed="0"/>
-    <w:lsdException w:name="List Paragraph" w:semiHidden="0" w:uiPriority="34" w:unhideWhenUsed="0" w:qFormat="1"/>
-    <w:lsdException w:name="Quote" w:semiHidden="0" w:uiPriority="29" w:unhideWhenUsed="0" w:qFormat="1"/>
-    <w:lsdException w:name="Intense Quote" w:semiHidden="0" w:uiPriority="30" w:unhideWhenUsed="0" w:qFormat="1"/>
-    <w:lsdException w:name="Medium List 2 Accent 1" w:semiHidden="0" w:uiPriority="66" w:unhideWhenUsed="0"/>
-    <w:lsdException w:name="Medium Grid 1 Accent 1" w:semiHidden="0" w:uiPriority="67" w:unhideWhenUsed="0"/>
-    <w:lsdException w:name="Medium Grid 2 Accent 1" w:semiHidden="0" w:uiPriority="68" w:unhideWhenUsed="0"/>
-    <w:lsdException w:name="Medium Grid 3 Accent 1" w:semiHidden="0" w:uiPriority="69" w:unhideWhenUsed="0"/>
-    <w:lsdException w:name="Dark List Accent 1" w:semiHidden="0" w:uiPriority="70" w:unhideWhenUsed="0"/>
-    <w:lsdException w:name="Colorful Shading Accent 1" w:semiHidden="0" w:uiPriority="71" w:unhideWhenUsed="0"/>
-    <w:lsdException w:name="Colorful List Accent 1" w:semiHidden="0" w:uiPriority="72" w:unhideWhenUsed="0"/>
-    <w:lsdException w:name="Colorful Grid Accent 1" w:semiHidden="0" w:uiPriority="73" w:unhideWhenUsed="0"/>
-    <w:lsdException w:name="Light Shading Accent 2" w:semiHidden="0" w:uiPriority="60" w:unhideWhenUsed="0"/>
-    <w:lsdException w:name="Light List Accent 2" w:semiHidden="0" w:uiPriority="61" w:unhideWhenUsed="0"/>
-    <w:lsdException w:name="Light Grid Accent 2" w:semiHidden="0" w:uiPriority="62" w:unhideWhenUsed="0"/>
-    <w:lsdException w:name="Medium Shading 1 Accent 2" w:semiHidden="0" w:uiPriority="63" w:unhideWhenUsed="0"/>
-    <w:lsdException w:name="Medium Shading 2 Accent 2" w:semiHidden="0" w:uiPriority="64" w:unhideWhenUsed="0"/>
-    <w:lsdException w:name="Medium List 1 Accent 2" w:semiHidden="0" w:uiPriority="65" w:unhideWhenUsed="0"/>
-    <w:lsdException w:name="Medium List 2 Accent 2" w:semiHidden="0" w:uiPriority="66" w:unhideWhenUsed="0"/>
-    <w:lsdException w:name="Medium Grid 1 Accent 2" w:semiHidden="0" w:uiPriority="67" w:unhideWhenUsed="0"/>
-    <w:lsdException w:name="Medium Grid 2 Accent 2" w:semiHidden="0" w:uiPriority="68" w:unhideWhenUsed="0"/>
-    <w:lsdException w:name="Medium Grid 3 Accent 2" w:semiHidden="0" w:uiPriority="69" w:unhideWhenUsed="0"/>
-    <w:lsdException w:name="Dark List Accent 2" w:semiHidden="0" w:uiPriority="70" w:unhideWhenUsed="0"/>
-    <w:lsdException w:name="Colorful Shading Accent 2" w:semiHidden="0" w:uiPriority="71" w:unhideWhenUsed="0"/>
-    <w:lsdException w:name="Colorful List Accent 2" w:semiHidden="0" w:uiPriority="72" w:unhideWhenUsed="0"/>
-    <w:lsdException w:name="Colorful Grid Accent 2" w:semiHidden="0" w:uiPriority="73" w:unhideWhenUsed="0"/>
-    <w:lsdException w:name="Light Shading Accent 3" w:semiHidden="0" w:uiPriority="60" w:unhideWhenUsed="0"/>
-    <w:lsdException w:name="Light List Accent 3" w:semiHidden="0" w:uiPriority="61" w:unhideWhenUsed="0"/>
-    <w:lsdException w:name="Light Grid Accent 3" w:semiHidden="0" w:uiPriority="62" w:unhideWhenUsed="0"/>
-    <w:lsdException w:name="Medium Shading 1 Accent 3" w:semiHidden="0" w:uiPriority="63" w:unhideWhenUsed="0"/>
-    <w:lsdException w:name="Medium Shading 2 Accent 3" w:semiHidden="0" w:uiPriority="64" w:unhideWhenUsed="0"/>
-    <w:lsdException w:name="Medium List 1 Accent 3" w:semiHidden="0" w:uiPriority="65" w:unhideWhenUsed="0"/>
-    <w:lsdException w:name="Medium List 2 Accent 3" w:semiHidden="0" w:uiPriority="66" w:unhideWhenUsed="0"/>
-    <w:lsdException w:name="Medium Grid 1 Accent 3" w:semiHidden="0" w:uiPriority="67" w:unhideWhenUsed="0"/>
-    <w:lsdException w:name="Medium Grid 2 Accent 3" w:semiHidden="0" w:uiPriority="68" w:unhideWhenUsed="0"/>
-    <w:lsdException w:name="Medium Grid 3 Accent 3" w:semiHidden="0" w:uiPriority="69" w:unhideWhenUsed="0"/>
-    <w:lsdException w:name="Dark List Accent 3" w:semiHidden="0" w:uiPriority="70" w:unhideWhenUsed="0"/>
-    <w:lsdException w:name="Colorful Shading Accent 3" w:semiHidden="0" w:uiPriority="71" w:unhideWhenUsed="0"/>
-    <w:lsdException w:name="Colorful List Accent 3" w:semiHidden="0" w:uiPriority="72" w:unhideWhenUsed="0"/>
-    <w:lsdException w:name="Colorful Grid Accent 3" w:semiHidden="0" w:uiPriority="73" w:unhideWhenUsed="0"/>
-    <w:lsdException w:name="Light Shading Accent 4" w:semiHidden="0" w:uiPriority="60" w:unhideWhenUsed="0"/>
-    <w:lsdException w:name="Light List Accent 4" w:semiHidden="0" w:uiPriority="61" w:unhideWhenUsed="0"/>
-    <w:lsdException w:name="Light Grid Accent 4" w:semiHidden="0" w:uiPriority="62" w:unhideWhenUsed="0"/>
-    <w:lsdException w:name="Medium Shading 1 Accent 4" w:semiHidden="0" w:uiPriority="63" w:unhideWhenUsed="0"/>
-    <w:lsdException w:name="Medium Shading 2 Accent 4" w:semiHidden="0" w:uiPriority="64" w:unhideWhenUsed="0"/>
-    <w:lsdException w:name="Medium List 1 Accent 4" w:semiHidden="0" w:uiPriority="65" w:unhideWhenUsed="0"/>
-    <w:lsdException w:name="Medium List 2 Accent 4" w:semiHidden="0" w:uiPriority="66" w:unhideWhenUsed="0"/>
-    <w:lsdException w:name="Medium Grid 1 Accent 4" w:semiHidden="0" w:uiPriority="67" w:unhideWhenUsed="0"/>
-    <w:lsdException w:name="Medium Grid 2 Accent 4" w:semiHidden="0" w:uiPriority="68" w:unhideWhenUsed="0"/>
-    <w:lsdException w:name="Medium Grid 3 Accent 4" w:semiHidden="0" w:uiPriority="69" w:unhideWhenUsed="0"/>
-    <w:lsdException w:name="Dark List Accent 4" w:semiHidden="0" w:uiPriority="70" w:unhideWhenUsed="0"/>
-    <w:lsdException w:name="Colorful Shading Accent 4" w:semiHidden="0" w:uiPriority="71" w:unhideWhenUsed="0"/>
-    <w:lsdException w:name="Colorful List Accent 4" w:semiHidden="0" w:uiPriority="72" w:unhideWhenUsed="0"/>
-    <w:lsdException w:name="Colorful Grid Accent 4" w:semiHidden="0" w:uiPriority="73" w:unhideWhenUsed="0"/>
-    <w:lsdException w:name="Light Shading Accent 5" w:semiHidden="0" w:uiPriority="60" w:unhideWhenUsed="0"/>
-    <w:lsdException w:name="Light List Accent 5" w:semiHidden="0" w:uiPriority="61" w:unhideWhenUsed="0"/>
-    <w:lsdException w:name="Light Grid Accent 5" w:semiHidden="0" w:uiPriority="62" w:unhideWhenUsed="0"/>
-    <w:lsdException w:name="Medium Shading 1 Accent 5" w:semiHidden="0" w:uiPriority="63" w:unhideWhenUsed="0"/>
-    <w:lsdException w:name="Medium Shading 2 Accent 5" w:semiHidden="0" w:uiPriority="64" w:unhideWhenUsed="0"/>
-    <w:lsdException w:name="Medium List 1 Accent 5" w:semiHidden="0" w:uiPriority="65" w:unhideWhenUsed="0"/>
-    <w:lsdException w:name="Medium List 2 Accent 5" w:semiHidden="0" w:uiPriority="66" w:unhideWhenUsed="0"/>
-    <w:lsdException w:name="Medium Grid 1 Accent 5" w:semiHidden="0" w:uiPriority="67" w:unhideWhenUsed="0"/>
-    <w:lsdException w:name="Medium Grid 2 Accent 5" w:semiHidden="0" w:uiPriority="68" w:unhideWhenUsed="0"/>
-    <w:lsdException w:name="Medium Grid 3 Accent 5" w:semiHidden="0" w:uiPriority="69" w:unhideWhenUsed="0"/>
-    <w:lsdException w:name="Dark List Accent 5" w:semiHidden="0" w:uiPriority="70" w:unhideWhenUsed="0"/>
-    <w:lsdException w:name="Colorful Shading Accent 5" w:semiHidden="0" w:uiPriority="71" w:unhideWhenUsed="0"/>
-    <w:lsdException w:name="Colorful List Accent 5" w:semiHidden="0" w:uiPriority="72" w:unhideWhenUsed="0"/>
-    <w:lsdException w:name="Colorful Grid Accent 5" w:semiHidden="0" w:uiPriority="73" w:unhideWhenUsed="0"/>
-    <w:lsdException w:name="Light Shading Accent 6" w:semiHidden="0" w:uiPriority="60" w:unhideWhenUsed="0"/>
-    <w:lsdException w:name="Light List Accent 6" w:semiHidden="0" w:uiPriority="61" w:unhideWhenUsed="0"/>
-    <w:lsdException w:name="Light Grid Accent 6" w:semiHidden="0" w:uiPriority="62" w:unhideWhenUsed="0"/>
-    <w:lsdException w:name="Medium Shading 1 Accent 6" w:semiHidden="0" w:uiPriority="63" w:unhideWhenUsed="0"/>
-    <w:lsdException w:name="Medium Shading 2 Accent 6" w:semiHidden="0" w:uiPriority="64" w:unhideWhenUsed="0"/>
-    <w:lsdException w:name="Medium List 1 Accent 6" w:semiHidden="0" w:uiPriority="65" w:unhideWhenUsed="0"/>
-    <w:lsdException w:name="Medium List 2 Accent 6" w:semiHidden="0" w:uiPriority="66" w:unhideWhenUsed="0"/>
-    <w:lsdException w:name="Medium Grid 1 Accent 6" w:semiHidden="0" w:uiPriority="67" w:unhideWhenUsed="0"/>
-    <w:lsdException w:name="Medium Grid 2 Accent 6" w:semiHidden="0" w:uiPriority="68" w:unhideWhenUsed="0"/>
-    <w:lsdException w:name="Medium Grid 3 Accent 6" w:semiHidden="0" w:uiPriority="69" w:unhideWhenUsed="0"/>
-    <w:lsdException w:name="Dark List Accent 6" w:semiHidden="0" w:uiPriority="70" w:unhideWhenUsed="0"/>
-    <w:lsdException w:name="Colorful Shading Accent 6" w:semiHidden="0" w:uiPriority="71" w:unhideWhenUsed="0"/>
-    <w:lsdException w:name="Colorful List Accent 6" w:semiHidden="0" w:uiPriority="72" w:unhideWhenUsed="0"/>
-    <w:lsdException w:name="Colorful Grid Accent 6" w:semiHidden="0" w:uiPriority="73" w:unhideWhenUsed="0"/>
-    <w:lsdException w:name="Subtle Emphasis" w:semiHidden="0" w:uiPriority="19" w:unhideWhenUsed="0" w:qFormat="1"/>
-    <w:lsdException w:name="Intense Emphasis" w:semiHidden="0" w:uiPriority="21" w:unhideWhenUsed="0" w:qFormat="1"/>
-    <w:lsdException w:name="Subtle Reference" w:semiHidden="0" w:uiPriority="31" w:unhideWhenUsed="0" w:qFormat="1"/>
-    <w:lsdException w:name="Intense Reference" w:semiHidden="0" w:uiPriority="32" w:unhideWhenUsed="0" w:qFormat="1"/>
-    <w:lsdException w:name="Book Title" w:semiHidden="0" w:uiPriority="33" w:unhideWhenUsed="0" w:qFormat="1"/>
-    <w:lsdException w:name="Bibliography" w:uiPriority="37"/>
-    <w:lsdException w:name="TOC Heading" w:uiPriority="39" w:qFormat="1"/>
+  <w:latentStyles w:defLockedState="0" w:defUIPriority="99" w:defSemiHidden="0" w:defUnhideWhenUsed="0" w:defQFormat="0" w:count="380">
+    <w:lsdException w:name="Normal" w:uiPriority="0" w:qFormat="1"/>
+    <w:lsdException w:name="heading 1" w:uiPriority="9" w:qFormat="1"/>
+    <w:lsdException w:name="heading 2" w:semiHidden="1" w:uiPriority="9" w:unhideWhenUsed="1" w:qFormat="1"/>
+    <w:lsdException w:name="heading 3" w:semiHidden="1" w:uiPriority="9" w:unhideWhenUsed="1" w:qFormat="1"/>
+    <w:lsdException w:name="heading 4" w:semiHidden="1" w:uiPriority="9" w:unhideWhenUsed="1" w:qFormat="1"/>
+    <w:lsdException w:name="heading 5" w:semiHidden="1" w:uiPriority="9" w:unhideWhenUsed="1" w:qFormat="1"/>
+    <w:lsdException w:name="heading 6" w:semiHidden="1" w:uiPriority="9" w:unhideWhenUsed="1" w:qFormat="1"/>
+    <w:lsdException w:name="heading 7" w:semiHidden="1" w:uiPriority="9" w:unhideWhenUsed="1" w:qFormat="1"/>
+    <w:lsdException w:name="heading 8" w:semiHidden="1" w:uiPriority="9" w:unhideWhenUsed="1" w:qFormat="1"/>
+    <w:lsdException w:name="heading 9" w:semiHidden="1" w:uiPriority="9" w:unhideWhenUsed="1" w:qFormat="1"/>
+    <w:lsdException w:name="index 1" w:semiHidden="1" w:unhideWhenUsed="1"/>
+    <w:lsdException w:name="index 2" w:semiHidden="1" w:unhideWhenUsed="1"/>
+    <w:lsdException w:name="index 3" w:semiHidden="1" w:unhideWhenUsed="1"/>
+    <w:lsdException w:name="index 4" w:semiHidden="1" w:unhideWhenUsed="1"/>
+    <w:lsdException w:name="index 5" w:semiHidden="1" w:unhideWhenUsed="1"/>
+    <w:lsdException w:name="index 6" w:semiHidden="1" w:unhideWhenUsed="1"/>
+    <w:lsdException w:name="index 7" w:semiHidden="1" w:unhideWhenUsed="1"/>
+    <w:lsdException w:name="index 8" w:semiHidden="1" w:unhideWhenUsed="1"/>
+    <w:lsdException w:name="index 9" w:semiHidden="1" w:unhideWhenUsed="1"/>
+    <w:lsdException w:name="toc 1" w:semiHidden="1" w:uiPriority="39" w:unhideWhenUsed="1" w:qFormat="1"/>
+    <w:lsdException w:name="toc 2" w:semiHidden="1" w:uiPriority="39" w:unhideWhenUsed="1" w:qFormat="1"/>
+    <w:lsdException w:name="toc 3" w:semiHidden="1" w:uiPriority="39" w:unhideWhenUsed="1" w:qFormat="1"/>
+    <w:lsdException w:name="toc 4" w:semiHidden="1" w:uiPriority="39" w:unhideWhenUsed="1"/>
+    <w:lsdException w:name="toc 5" w:semiHidden="1" w:uiPriority="39" w:unhideWhenUsed="1"/>
+    <w:lsdException w:name="toc 6" w:semiHidden="1" w:uiPriority="39" w:unhideWhenUsed="1"/>
+    <w:lsdException w:name="toc 7" w:semiHidden="1" w:uiPriority="39" w:unhideWhenUsed="1"/>
+    <w:lsdException w:name="toc 8" w:semiHidden="1" w:uiPriority="39" w:unhideWhenUsed="1"/>
+    <w:lsdException w:name="toc 9" w:semiHidden="1" w:uiPriority="39" w:unhideWhenUsed="1"/>
+    <w:lsdException w:name="Normal Indent" w:semiHidden="1" w:unhideWhenUsed="1"/>
+    <w:lsdException w:name="footnote text" w:semiHidden="1" w:unhideWhenUsed="1"/>
+    <w:lsdException w:name="annotation text" w:semiHidden="1" w:unhideWhenUsed="1"/>
+    <w:lsdException w:name="header" w:semiHidden="1" w:unhideWhenUsed="1"/>
+    <w:lsdException w:name="footer" w:semiHidden="1" w:unhideWhenUsed="1"/>
+    <w:lsdException w:name="index heading" w:semiHidden="1" w:unhideWhenUsed="1"/>
+    <w:lsdException w:name="caption" w:semiHidden="1" w:uiPriority="35" w:unhideWhenUsed="1" w:qFormat="1"/>
+    <w:lsdException w:name="table of figures" w:semiHidden="1" w:unhideWhenUsed="1"/>
+    <w:lsdException w:name="envelope address" w:semiHidden="1" w:unhideWhenUsed="1"/>
+    <w:lsdException w:name="envelope return" w:semiHidden="1" w:unhideWhenUsed="1"/>
+    <w:lsdException w:name="footnote reference" w:semiHidden="1" w:unhideWhenUsed="1"/>
+    <w:lsdException w:name="annotation reference" w:semiHidden="1" w:unhideWhenUsed="1"/>
+    <w:lsdException w:name="line number" w:semiHidden="1" w:unhideWhenUsed="1"/>
+    <w:lsdException w:name="page number" w:semiHidden="1" w:unhideWhenUsed="1"/>
+    <w:lsdException w:name="endnote reference" w:semiHidden="1" w:unhideWhenUsed="1"/>
+    <w:lsdException w:name="endnote text" w:semiHidden="1" w:unhideWhenUsed="1"/>
+    <w:lsdException w:name="table of authorities" w:semiHidden="1" w:unhideWhenUsed="1"/>
+    <w:lsdException w:name="macro" w:semiHidden="1" w:unhideWhenUsed="1"/>
+    <w:lsdException w:name="toa heading" w:semiHidden="1" w:unhideWhenUsed="1"/>
+    <w:lsdException w:name="List" w:semiHidden="1" w:unhideWhenUsed="1"/>
+    <w:lsdException w:name="List Bullet" w:semiHidden="1" w:unhideWhenUsed="1"/>
+    <w:lsdException w:name="List Number" w:semiHidden="1" w:unhideWhenUsed="1"/>
+    <w:lsdException w:name="List 2" w:semiHidden="1" w:unhideWhenUsed="1"/>
+    <w:lsdException w:name="List 3" w:semiHidden="1" w:unhideWhenUsed="1"/>
+    <w:lsdException w:name="List 4" w:semiHidden="1" w:unhideWhenUsed="1"/>
+    <w:lsdException w:name="List 5" w:semiHidden="1" w:unhideWhenUsed="1"/>
+    <w:lsdException w:name="List Bullet 2" w:semiHidden="1" w:unhideWhenUsed="1"/>
+    <w:lsdException w:name="List Bullet 3" w:semiHidden="1" w:unhideWhenUsed="1"/>
+    <w:lsdException w:name="List Bullet 4" w:semiHidden="1" w:unhideWhenUsed="1"/>
+    <w:lsdException w:name="List Bullet 5" w:semiHidden="1" w:unhideWhenUsed="1"/>
+    <w:lsdException w:name="List Number 2" w:semiHidden="1" w:unhideWhenUsed="1"/>
+    <w:lsdException w:name="List Number 3" w:semiHidden="1" w:unhideWhenUsed="1"/>
+    <w:lsdException w:name="List Number 4" w:semiHidden="1" w:unhideWhenUsed="1"/>
+    <w:lsdException w:name="List Number 5" w:semiHidden="1" w:unhideWhenUsed="1"/>
+    <w:lsdException w:name="Title" w:uiPriority="10" w:qFormat="1"/>
+    <w:lsdException w:name="Closing" w:semiHidden="1" w:unhideWhenUsed="1"/>
+    <w:lsdException w:name="Signature" w:semiHidden="1" w:unhideWhenUsed="1"/>
+    <w:lsdException w:name="Default Paragraph Font" w:semiHidden="1" w:uiPriority="1" w:unhideWhenUsed="1"/>
+    <w:lsdException w:name="Body Text" w:semiHidden="1" w:unhideWhenUsed="1"/>
+    <w:lsdException w:name="Body Text Indent" w:semiHidden="1" w:unhideWhenUsed="1"/>
+    <w:lsdException w:name="List Continue" w:semiHidden="1" w:unhideWhenUsed="1"/>
+    <w:lsdException w:name="List Continue 2" w:semiHidden="1" w:unhideWhenUsed="1"/>
+    <w:lsdException w:name="List Continue 3" w:semiHidden="1" w:unhideWhenUsed="1"/>
+    <w:lsdException w:name="List Continue 4" w:semiHidden="1" w:unhideWhenUsed="1"/>
+    <w:lsdException w:name="List Continue 5" w:semiHidden="1" w:unhideWhenUsed="1"/>
+    <w:lsdException w:name="Message Header" w:semiHidden="1" w:unhideWhenUsed="1"/>
+    <w:lsdException w:name="Subtitle" w:uiPriority="11" w:qFormat="1"/>
+    <w:lsdException w:name="Salutation" w:semiHidden="1" w:unhideWhenUsed="1"/>
+    <w:lsdException w:name="Date" w:semiHidden="1" w:unhideWhenUsed="1"/>
+    <w:lsdException w:name="Body Text First Indent" w:semiHidden="1" w:unhideWhenUsed="1"/>
+    <w:lsdException w:name="Body Text First Indent 2" w:semiHidden="1" w:unhideWhenUsed="1"/>
+    <w:lsdException w:name="Note Heading" w:semiHidden="1" w:unhideWhenUsed="1"/>
+    <w:lsdException w:name="Body Text 2" w:semiHidden="1" w:unhideWhenUsed="1"/>
+    <w:lsdException w:name="Body Text 3" w:semiHidden="1" w:unhideWhenUsed="1"/>
+    <w:lsdException w:name="Body Text Indent 2" w:semiHidden="1" w:unhideWhenUsed="1"/>
+    <w:lsdException w:name="Body Text Indent 3" w:semiHidden="1" w:unhideWhenUsed="1"/>
+    <w:lsdException w:name="Block Text" w:semiHidden="1" w:unhideWhenUsed="1"/>
+    <w:lsdException w:name="Hyperlink" w:semiHidden="1" w:unhideWhenUsed="1"/>
+    <w:lsdException w:name="FollowedHyperlink" w:semiHidden="1" w:unhideWhenUsed="1"/>
+    <w:lsdException w:name="Strong" w:uiPriority="22" w:qFormat="1"/>
+    <w:lsdException w:name="Emphasis" w:uiPriority="20" w:qFormat="1"/>
+    <w:lsdException w:name="Document Map" w:semiHidden="1" w:unhideWhenUsed="1"/>
+    <w:lsdException w:name="Plain Text" w:semiHidden="1" w:unhideWhenUsed="1"/>
+    <w:lsdException w:name="E-mail Signature" w:semiHidden="1" w:unhideWhenUsed="1"/>
+    <w:lsdException w:name="HTML Top of Form" w:semiHidden="1" w:unhideWhenUsed="1"/>
+    <w:lsdException w:name="HTML Bottom of Form" w:semiHidden="1" w:unhideWhenUsed="1"/>
+    <w:lsdException w:name="Normal (Web)" w:semiHidden="1" w:unhideWhenUsed="1"/>
+    <w:lsdException w:name="HTML Acronym" w:semiHidden="1" w:unhideWhenUsed="1"/>
+    <w:lsdException w:name="HTML Address" w:semiHidden="1" w:unhideWhenUsed="1"/>
+    <w:lsdException w:name="HTML Cite" w:semiHidden="1" w:unhideWhenUsed="1"/>
+    <w:lsdException w:name="HTML Code" w:semiHidden="1" w:unhideWhenUsed="1"/>
+    <w:lsdException w:name="HTML Definition" w:semiHidden="1" w:unhideWhenUsed="1"/>
+    <w:lsdException w:name="HTML Keyboard" w:semiHidden="1" w:unhideWhenUsed="1"/>
+    <w:lsdException w:name="HTML Preformatted" w:semiHidden="1" w:unhideWhenUsed="1"/>
+    <w:lsdException w:name="HTML Sample" w:semiHidden="1" w:unhideWhenUsed="1"/>
+    <w:lsdException w:name="HTML Typewriter" w:semiHidden="1" w:unhideWhenUsed="1"/>
+    <w:lsdException w:name="HTML Variable" w:semiHidden="1" w:unhideWhenUsed="1"/>
+    <w:lsdException w:name="Normal Table" w:semiHidden="1" w:unhideWhenUsed="1"/>
+    <w:lsdException w:name="annotation subject" w:semiHidden="1" w:unhideWhenUsed="1"/>
+    <w:lsdException w:name="No List" w:semiHidden="1" w:unhideWhenUsed="1"/>
+    <w:lsdException w:name="Outline List 1" w:semiHidden="1" w:unhideWhenUsed="1"/>
+    <w:lsdException w:name="Outline List 2" w:semiHidden="1" w:unhideWhenUsed="1"/>
+    <w:lsdException w:name="Outline List 3" w:semiHidden="1" w:unhideWhenUsed="1"/>
+    <w:lsdException w:name="Table Simple 1" w:semiHidden="1" w:unhideWhenUsed="1"/>
+    <w:lsdException w:name="Table Simple 2" w:semiHidden="1" w:unhideWhenUsed="1"/>
+    <w:lsdException w:name="Table Simple 3" w:semiHidden="1" w:unhideWhenUsed="1"/>
+    <w:lsdException w:name="Table Classic 1" w:semiHidden="1" w:unhideWhenUsed="1"/>
+    <w:lsdException w:name="Table Classic 2" w:semiHidden="1" w:unhideWhenUsed="1"/>
+    <w:lsdException w:name="Table Classic 3" w:semiHidden="1" w:unhideWhenUsed="1"/>
+    <w:lsdException w:name="Table Classic 4" w:semiHidden="1" w:unhideWhenUsed="1"/>
+    <w:lsdException w:name="Table Colorful 1" w:semiHidden="1" w:unhideWhenUsed="1"/>
+    <w:lsdException w:name="Table Colorful 2" w:semiHidden="1" w:unhideWhenUsed="1"/>
+    <w:lsdException w:name="Table Colorful 3" w:semiHidden="1" w:unhideWhenUsed="1"/>
+    <w:lsdException w:name="Table Columns 1" w:semiHidden="1" w:unhideWhenUsed="1"/>
+    <w:lsdException w:name="Table Columns 2" w:semiHidden="1" w:unhideWhenUsed="1"/>
+    <w:lsdException w:name="Table Columns 3" w:semiHidden="1" w:unhideWhenUsed="1"/>
+    <w:lsdException w:name="Table Columns 4" w:semiHidden="1" w:unhideWhenUsed="1"/>
+    <w:lsdException w:name="Table Columns 5" w:semiHidden="1" w:unhideWhenUsed="1"/>
+    <w:lsdException w:name="Table Grid 1" w:semiHidden="1" w:unhideWhenUsed="1"/>
+    <w:lsdException w:name="Table Grid 2" w:semiHidden="1" w:unhideWhenUsed="1"/>
+    <w:lsdException w:name="Table Grid 3" w:semiHidden="1" w:unhideWhenUsed="1"/>
+    <w:lsdException w:name="Table Grid 4" w:semiHidden="1" w:unhideWhenUsed="1"/>
+    <w:lsdException w:name="Table Grid 5" w:semiHidden="1" w:unhideWhenUsed="1"/>
+    <w:lsdException w:name="Table Grid 6" w:semiHidden="1" w:unhideWhenUsed="1"/>
+    <w:lsdException w:name="Table Grid 7" w:semiHidden="1" w:unhideWhenUsed="1"/>
+    <w:lsdException w:name="Table Grid 8" w:semiHidden="1" w:unhideWhenUsed="1"/>
+    <w:lsdException w:name="Table List 1" w:semiHidden="1" w:unhideWhenUsed="1"/>
+    <w:lsdException w:name="Table List 2" w:semiHidden="1" w:unhideWhenUsed="1"/>
+    <w:lsdException w:name="Table List 3" w:semiHidden="1" w:unhideWhenUsed="1"/>
+    <w:lsdException w:name="Table List 4" w:semiHidden="1" w:unhideWhenUsed="1"/>
+    <w:lsdException w:name="Table List 5" w:semiHidden="1" w:unhideWhenUsed="1"/>
+    <w:lsdException w:name="Table List 6" w:semiHidden="1" w:unhideWhenUsed="1"/>
+    <w:lsdException w:name="Table List 7" w:semiHidden="1" w:unhideWhenUsed="1"/>
+    <w:lsdException w:name="Table List 8" w:semiHidden="1" w:unhideWhenUsed="1"/>
+    <w:lsdException w:name="Table 3D effects 1" w:semiHidden="1" w:unhideWhenUsed="1"/>
+    <w:lsdException w:name="Table 3D effects 2" w:semiHidden="1" w:unhideWhenUsed="1"/>
+    <w:lsdException w:name="Table 3D effects 3" w:semiHidden="1" w:unhideWhenUsed="1"/>
+    <w:lsdException w:name="Table Contemporary" w:semiHidden="1" w:unhideWhenUsed="1"/>
+    <w:lsdException w:name="Table Elegant" w:semiHidden="1" w:unhideWhenUsed="1"/>
+    <w:lsdException w:name="Table Professional" w:semiHidden="1" w:unhideWhenUsed="1"/>
+    <w:lsdException w:name="Table Subtle 1" w:semiHidden="1" w:unhideWhenUsed="1"/>
+    <w:lsdException w:name="Table Subtle 2" w:semiHidden="1" w:unhideWhenUsed="1"/>
+    <w:lsdException w:name="Table Web 1" w:semiHidden="1" w:unhideWhenUsed="1"/>
+    <w:lsdException w:name="Table Web 2" w:semiHidden="1" w:unhideWhenUsed="1"/>
+    <w:lsdException w:name="Table Web 3" w:semiHidden="1" w:unhideWhenUsed="1"/>
+    <w:lsdException w:name="Balloon Text" w:semiHidden="1" w:unhideWhenUsed="1"/>
+    <w:lsdException w:name="Table Grid" w:uiPriority="59"/>
+    <w:lsdException w:name="Table Theme" w:semiHidden="1" w:unhideWhenUsed="1"/>
+    <w:lsdException w:name="Note Level 1" w:semiHidden="1" w:unhideWhenUsed="1"/>
+    <w:lsdException w:name="Note Level 2" w:semiHidden="1" w:unhideWhenUsed="1"/>
+    <w:lsdException w:name="Note Level 3" w:semiHidden="1" w:unhideWhenUsed="1"/>
+    <w:lsdException w:name="Note Level 4" w:semiHidden="1" w:unhideWhenUsed="1"/>
+    <w:lsdException w:name="Note Level 5" w:semiHidden="1" w:unhideWhenUsed="1"/>
+    <w:lsdException w:name="Note Level 6" w:semiHidden="1" w:unhideWhenUsed="1"/>
+    <w:lsdException w:name="Note Level 7" w:semiHidden="1" w:unhideWhenUsed="1"/>
+    <w:lsdException w:name="Note Level 8" w:semiHidden="1" w:unhideWhenUsed="1"/>
+    <w:lsdException w:name="Note Level 9" w:semiHidden="1" w:unhideWhenUsed="1"/>
+    <w:lsdException w:name="Placeholder Text" w:semiHidden="1"/>
+    <w:lsdException w:name="No Spacing" w:uiPriority="1" w:qFormat="1"/>
+    <w:lsdException w:name="Light Shading" w:uiPriority="60"/>
+    <w:lsdException w:name="Light List" w:uiPriority="61"/>
+    <w:lsdException w:name="Light Grid" w:uiPriority="62"/>
+    <w:lsdException w:name="Medium Shading 1" w:uiPriority="63"/>
+    <w:lsdException w:name="Medium Shading 2" w:uiPriority="64"/>
+    <w:lsdException w:name="Medium List 1" w:uiPriority="65"/>
+    <w:lsdException w:name="Medium List 2" w:uiPriority="66"/>
+    <w:lsdException w:name="Medium Grid 1" w:uiPriority="67"/>
+    <w:lsdException w:name="Medium Grid 2" w:uiPriority="68"/>
+    <w:lsdException w:name="Medium Grid 3" w:uiPriority="69"/>
+    <w:lsdException w:name="Dark List" w:uiPriority="70"/>
+    <w:lsdException w:name="Colorful Shading" w:uiPriority="71"/>
+    <w:lsdException w:name="Colorful List" w:uiPriority="72"/>
+    <w:lsdException w:name="Colorful Grid" w:uiPriority="73"/>
+    <w:lsdException w:name="Light Shading Accent 1" w:uiPriority="60"/>
+    <w:lsdException w:name="Light List Accent 1" w:uiPriority="61"/>
+    <w:lsdException w:name="Light Grid Accent 1" w:uiPriority="62"/>
+    <w:lsdException w:name="Medium Shading 1 Accent 1" w:uiPriority="63"/>
+    <w:lsdException w:name="Medium Shading 2 Accent 1" w:uiPriority="64"/>
+    <w:lsdException w:name="Medium List 1 Accent 1" w:uiPriority="65"/>
+    <w:lsdException w:name="Revision" w:semiHidden="1"/>
+    <w:lsdException w:name="List Paragraph" w:uiPriority="34" w:qFormat="1"/>
+    <w:lsdException w:name="Quote" w:uiPriority="29" w:qFormat="1"/>
+    <w:lsdException w:name="Intense Quote" w:uiPriority="30" w:qFormat="1"/>
+    <w:lsdException w:name="Medium List 2 Accent 1" w:uiPriority="66"/>
+    <w:lsdException w:name="Medium Grid 1 Accent 1" w:uiPriority="67"/>
+    <w:lsdException w:name="Medium Grid 2 Accent 1" w:uiPriority="68"/>
+    <w:lsdException w:name="Medium Grid 3 Accent 1" w:uiPriority="69"/>
+    <w:lsdException w:name="Dark List Accent 1" w:uiPriority="70"/>
+    <w:lsdException w:name="Colorful Shading Accent 1" w:uiPriority="71"/>
+    <w:lsdException w:name="Colorful List Accent 1" w:uiPriority="72"/>
+    <w:lsdException w:name="Colorful Grid Accent 1" w:uiPriority="73"/>
+    <w:lsdException w:name="Light Shading Accent 2" w:uiPriority="60"/>
+    <w:lsdException w:name="Light List Accent 2" w:uiPriority="61"/>
+    <w:lsdException w:name="Light Grid Accent 2" w:uiPriority="62"/>
+    <w:lsdException w:name="Medium Shading 1 Accent 2" w:uiPriority="63"/>
+    <w:lsdException w:name="Medium Shading 2 Accent 2" w:uiPriority="64"/>
+    <w:lsdException w:name="Medium List 1 Accent 2" w:uiPriority="65"/>
+    <w:lsdException w:name="Medium List 2 Accent 2" w:uiPriority="66"/>
+    <w:lsdException w:name="Medium Grid 1 Accent 2" w:uiPriority="67"/>
+    <w:lsdException w:name="Medium Grid 2 Accent 2" w:uiPriority="68"/>
+    <w:lsdException w:name="Medium Grid 3 Accent 2" w:uiPriority="69"/>
+    <w:lsdException w:name="Dark List Accent 2" w:uiPriority="70"/>
+    <w:lsdException w:name="Colorful Shading Accent 2" w:uiPriority="71"/>
+    <w:lsdException w:name="Colorful List Accent 2" w:uiPriority="72"/>
+    <w:lsdException w:name="Colorful Grid Accent 2" w:uiPriority="73"/>
+    <w:lsdException w:name="Light Shading Accent 3" w:uiPriority="60"/>
+    <w:lsdException w:name="Light List Accent 3" w:uiPriority="61"/>
+    <w:lsdException w:name="Light Grid Accent 3" w:uiPriority="62"/>
+    <w:lsdException w:name="Medium Shading 1 Accent 3" w:uiPriority="63"/>
+    <w:lsdException w:name="Medium Shading 2 Accent 3" w:uiPriority="64"/>
+    <w:lsdException w:name="Medium List 1 Accent 3" w:uiPriority="65"/>
+    <w:lsdException w:name="Medium List 2 Accent 3" w:uiPriority="66"/>
+    <w:lsdException w:name="Medium Grid 1 Accent 3" w:uiPriority="67"/>
+    <w:lsdException w:name="Medium Grid 2 Accent 3" w:uiPriority="68"/>
+    <w:lsdException w:name="Medium Grid 3 Accent 3" w:uiPriority="69"/>
+    <w:lsdException w:name="Dark List Accent 3" w:uiPriority="70"/>
+    <w:lsdException w:name="Colorful Shading Accent 3" w:uiPriority="71"/>
+    <w:lsdException w:name="Colorful List Accent 3" w:uiPriority="72"/>
+    <w:lsdException w:name="Colorful Grid Accent 3" w:uiPriority="73"/>
+    <w:lsdException w:name="Light Shading Accent 4" w:uiPriority="60"/>
+    <w:lsdException w:name="Light List Accent 4" w:uiPriority="61"/>
+    <w:lsdException w:name="Light Grid Accent 4" w:uiPriority="62"/>
+    <w:lsdException w:name="Medium Shading 1 Accent 4" w:uiPriority="63"/>
+    <w:lsdException w:name="Medium Shading 2 Accent 4" w:uiPriority="64"/>
+    <w:lsdException w:name="Medium List 1 Accent 4" w:uiPriority="65"/>
+    <w:lsdException w:name="Medium List 2 Accent 4" w:uiPriority="66"/>
+    <w:lsdException w:name="Medium Grid 1 Accent 4" w:uiPriority="67"/>
+    <w:lsdException w:name="Medium Grid 2 Accent 4" w:uiPriority="68"/>
+    <w:lsdException w:name="Medium Grid 3 Accent 4" w:uiPriority="69"/>
+    <w:lsdException w:name="Dark List Accent 4" w:uiPriority="70"/>
+    <w:lsdException w:name="Colorful Shading Accent 4" w:uiPriority="71"/>
+    <w:lsdException w:name="Colorful List Accent 4" w:uiPriority="72"/>
+    <w:lsdException w:name="Colorful Grid Accent 4" w:uiPriority="73"/>
+    <w:lsdException w:name="Light Shading Accent 5" w:uiPriority="60"/>
+    <w:lsdException w:name="Light List Accent 5" w:uiPriority="61"/>
+    <w:lsdException w:name="Light Grid Accent 5" w:uiPriority="62"/>
+    <w:lsdException w:name="Medium Shading 1 Accent 5" w:uiPriority="63"/>
+    <w:lsdException w:name="Medium Shading 2 Accent 5" w:uiPriority="64"/>
+    <w:lsdException w:name="Medium List 1 Accent 5" w:uiPriority="65"/>
+    <w:lsdException w:name="Medium List 2 Accent 5" w:uiPriority="66"/>
+    <w:lsdException w:name="Medium Grid 1 Accent 5" w:uiPriority="67"/>
+    <w:lsdException w:name="Medium Grid 2 Accent 5" w:uiPriority="68"/>
+    <w:lsdException w:name="Medium Grid 3 Accent 5" w:uiPriority="69"/>
+    <w:lsdException w:name="Dark List Accent 5" w:uiPriority="70"/>
+    <w:lsdException w:name="Colorful Shading Accent 5" w:uiPriority="71"/>
+    <w:lsdException w:name="Colorful List Accent 5" w:uiPriority="72"/>
+    <w:lsdException w:name="Colorful Grid Accent 5" w:uiPriority="73"/>
+    <w:lsdException w:name="Light Shading Accent 6" w:uiPriority="60"/>
+    <w:lsdException w:name="Light List Accent 6" w:uiPriority="61"/>
+    <w:lsdException w:name="Light Grid Accent 6" w:uiPriority="62"/>
+    <w:lsdException w:name="Medium Shading 1 Accent 6" w:uiPriority="63"/>
+    <w:lsdException w:name="Medium Shading 2 Accent 6" w:uiPriority="64"/>
+    <w:lsdException w:name="Medium List 1 Accent 6" w:uiPriority="65"/>
+    <w:lsdException w:name="Medium List 2 Accent 6" w:uiPriority="66"/>
+    <w:lsdException w:name="Medium Grid 1 Accent 6" w:uiPriority="67"/>
+    <w:lsdException w:name="Medium Grid 2 Accent 6" w:uiPriority="68"/>
+    <w:lsdException w:name="Medium Grid 3 Accent 6" w:uiPriority="69"/>
+    <w:lsdException w:name="Dark List Accent 6" w:uiPriority="70"/>
+    <w:lsdException w:name="Colorful Shading Accent 6" w:uiPriority="71"/>
+    <w:lsdException w:name="Colorful List Accent 6" w:uiPriority="72"/>
+    <w:lsdException w:name="Colorful Grid Accent 6" w:uiPriority="73"/>
+    <w:lsdException w:name="Subtle Emphasis" w:uiPriority="19" w:qFormat="1"/>
+    <w:lsdException w:name="Intense Emphasis" w:uiPriority="21" w:qFormat="1"/>
+    <w:lsdException w:name="Subtle Reference" w:uiPriority="31" w:qFormat="1"/>
+    <w:lsdException w:name="Intense Reference" w:uiPriority="32" w:qFormat="1"/>
+    <w:lsdException w:name="Book Title" w:uiPriority="33" w:qFormat="1"/>
+    <w:lsdException w:name="Bibliography" w:semiHidden="1" w:uiPriority="37" w:unhideWhenUsed="1"/>
+    <w:lsdException w:name="TOC Heading" w:semiHidden="1" w:uiPriority="39" w:unhideWhenUsed="1" w:qFormat="1"/>
+    <w:lsdException w:name="Plain Table 1" w:uiPriority="41"/>
+    <w:lsdException w:name="Plain Table 2" w:uiPriority="42"/>
+    <w:lsdException w:name="Plain Table 3" w:uiPriority="43"/>
+    <w:lsdException w:name="Plain Table 4" w:uiPriority="44"/>
+    <w:lsdException w:name="Plain Table 5" w:uiPriority="45"/>
+    <w:lsdException w:name="Grid Table Light" w:uiPriority="40"/>
+    <w:lsdException w:name="Grid Table 1 Light" w:uiPriority="46"/>
+    <w:lsdException w:name="Grid Table 2" w:uiPriority="47"/>
+    <w:lsdException w:name="Grid Table 3" w:uiPriority="48"/>
+    <w:lsdException w:name="Grid Table 4" w:uiPriority="49"/>
+    <w:lsdException w:name="Grid Table 5 Dark" w:uiPriority="50"/>
+    <w:lsdException w:name="Grid Table 6 Colorful" w:uiPriority="51"/>
+    <w:lsdException w:name="Grid Table 7 Colorful" w:uiPriority="52"/>
+    <w:lsdException w:name="Grid Table 1 Light Accent 1" w:uiPriority="46"/>
+    <w:lsdException w:name="Grid Table 2 Accent 1" w:uiPriority="47"/>
+    <w:lsdException w:name="Grid Table 3 Accent 1" w:uiPriority="48"/>
+    <w:lsdException w:name="Grid Table 4 Accent 1" w:uiPriority="49"/>
+    <w:lsdException w:name="Grid Table 5 Dark Accent 1" w:uiPriority="50"/>
+    <w:lsdException w:name="Grid Table 6 Colorful Accent 1" w:uiPriority="51"/>
+    <w:lsdException w:name="Grid Table 7 Colorful Accent 1" w:uiPriority="52"/>
+    <w:lsdException w:name="Grid Table 1 Light Accent 2" w:uiPriority="46"/>
+    <w:lsdException w:name="Grid Table 2 Accent 2" w:uiPriority="47"/>
+    <w:lsdException w:name="Grid Table 3 Accent 2" w:uiPriority="48"/>
+    <w:lsdException w:name="Grid Table 4 Accent 2" w:uiPriority="49"/>
+    <w:lsdException w:name="Grid Table 5 Dark Accent 2" w:uiPriority="50"/>
+    <w:lsdException w:name="Grid Table 6 Colorful Accent 2" w:uiPriority="51"/>
+    <w:lsdException w:name="Grid Table 7 Colorful Accent 2" w:uiPriority="52"/>
+    <w:lsdException w:name="Grid Table 1 Light Accent 3" w:uiPriority="46"/>
+    <w:lsdException w:name="Grid Table 2 Accent 3" w:uiPriority="47"/>
+    <w:lsdException w:name="Grid Table 3 Accent 3" w:uiPriority="48"/>
+    <w:lsdException w:name="Grid Table 4 Accent 3" w:uiPriority="49"/>
+    <w:lsdException w:name="Grid Table 5 Dark Accent 3" w:uiPriority="50"/>
+    <w:lsdException w:name="Grid Table 6 Colorful Accent 3" w:uiPriority="51"/>
+    <w:lsdException w:name="Grid Table 7 Colorful Accent 3" w:uiPriority="52"/>
+    <w:lsdException w:name="Grid Table 1 Light Accent 4" w:uiPriority="46"/>
+    <w:lsdException w:name="Grid Table 2 Accent 4" w:uiPriority="47"/>
+    <w:lsdException w:name="Grid Table 3 Accent 4" w:uiPriority="48"/>
+    <w:lsdException w:name="Grid Table 4 Accent 4" w:uiPriority="49"/>
+    <w:lsdException w:name="Grid Table 5 Dark Accent 4" w:uiPriority="50"/>
+    <w:lsdException w:name="Grid Table 6 Colorful Accent 4" w:uiPriority="51"/>
+    <w:lsdException w:name="Grid Table 7 Colorful Accent 4" w:uiPriority="52"/>
+    <w:lsdException w:name="Grid Table 1 Light Accent 5" w:uiPriority="46"/>
+    <w:lsdException w:name="Grid Table 2 Accent 5" w:uiPriority="47"/>
+    <w:lsdException w:name="Grid Table 3 Accent 5" w:uiPriority="48"/>
+    <w:lsdException w:name="Grid Table 4 Accent 5" w:uiPriority="49"/>
+    <w:lsdException w:name="Grid Table 5 Dark Accent 5" w:uiPriority="50"/>
+    <w:lsdException w:name="Grid Table 6 Colorful Accent 5" w:uiPriority="51"/>
+    <w:lsdException w:name="Grid Table 7 Colorful Accent 5" w:uiPriority="52"/>
+    <w:lsdException w:name="Grid Table 1 Light Accent 6" w:uiPriority="46"/>
+    <w:lsdException w:name="Grid Table 2 Accent 6" w:uiPriority="47"/>
+    <w:lsdException w:name="Grid Table 3 Accent 6" w:uiPriority="48"/>
+    <w:lsdException w:name="Grid Table 4 Accent 6" w:uiPriority="49"/>
+    <w:lsdException w:name="Grid Table 5 Dark Accent 6" w:uiPriority="50"/>
+    <w:lsdException w:name="Grid Table 6 Colorful Accent 6" w:uiPriority="51"/>
+    <w:lsdException w:name="Grid Table 7 Colorful Accent 6" w:uiPriority="52"/>
+    <w:lsdException w:name="List Table 1 Light" w:uiPriority="46"/>
+    <w:lsdException w:name="List Table 2" w:uiPriority="47"/>
+    <w:lsdException w:name="List Table 3" w:uiPriority="48"/>
+    <w:lsdException w:name="List Table 4" w:uiPriority="49"/>
+    <w:lsdException w:name="List Table 5 Dark" w:uiPriority="50"/>
+    <w:lsdException w:name="List Table 6 Colorful" w:uiPriority="51"/>
+    <w:lsdException w:name="List Table 7 Colorful" w:uiPriority="52"/>
+    <w:lsdException w:name="List Table 1 Light Accent 1" w:uiPriority="46"/>
+    <w:lsdException w:name="List Table 2 Accent 1" w:uiPriority="47"/>
+    <w:lsdException w:name="List Table 3 Accent 1" w:uiPriority="48"/>
+    <w:lsdException w:name="List Table 4 Accent 1" w:uiPriority="49"/>
+    <w:lsdException w:name="List Table 5 Dark Accent 1" w:uiPriority="50"/>
+    <w:lsdException w:name="List Table 6 Colorful Accent 1" w:uiPriority="51"/>
+    <w:lsdException w:name="List Table 7 Colorful Accent 1" w:uiPriority="52"/>
+    <w:lsdException w:name="List Table 1 Light Accent 2" w:uiPriority="46"/>
+    <w:lsdException w:name="List Table 2 Accent 2" w:uiPriority="47"/>
+    <w:lsdException w:name="List Table 3 Accent 2" w:uiPriority="48"/>
+    <w:lsdException w:name="List Table 4 Accent 2" w:uiPriority="49"/>
+    <w:lsdException w:name="List Table 5 Dark Accent 2" w:uiPriority="50"/>
+    <w:lsdException w:name="List Table 6 Colorful Accent 2" w:uiPriority="51"/>
+    <w:lsdException w:name="List Table 7 Colorful Accent 2" w:uiPriority="52"/>
+    <w:lsdException w:name="List Table 1 Light Accent 3" w:uiPriority="46"/>
+    <w:lsdException w:name="List Table 2 Accent 3" w:uiPriority="47"/>
+    <w:lsdException w:name="List Table 3 Accent 3" w:uiPriority="48"/>
+    <w:lsdException w:name="List Table 4 Accent 3" w:uiPriority="49"/>
+    <w:lsdException w:name="List Table 5 Dark Accent 3" w:uiPriority="50"/>
+    <w:lsdException w:name="List Table 6 Colorful Accent 3" w:uiPriority="51"/>
+    <w:lsdException w:name="List Table 7 Colorful Accent 3" w:uiPriority="52"/>
+    <w:lsdException w:name="List Table 1 Light Accent 4" w:uiPriority="46"/>
+    <w:lsdException w:name="List Table 2 Accent 4" w:uiPriority="47"/>
+    <w:lsdException w:name="List Table 3 Accent 4" w:uiPriority="48"/>
+    <w:lsdException w:name="List Table 4 Accent 4" w:uiPriority="49"/>
+    <w:lsdException w:name="List Table 5 Dark Accent 4" w:uiPriority="50"/>
+    <w:lsdException w:name="List Table 6 Colorful Accent 4" w:uiPriority="51"/>
+    <w:lsdException w:name="List Table 7 Colorful Accent 4" w:uiPriority="52"/>
+    <w:lsdException w:name="List Table 1 Light Accent 5" w:uiPriority="46"/>
+    <w:lsdException w:name="List Table 2 Accent 5" w:uiPriority="47"/>
+    <w:lsdException w:name="List Table 3 Accent 5" w:uiPriority="48"/>
+    <w:lsdException w:name="List Table 4 Accent 5" w:uiPriority="49"/>
+    <w:lsdException w:name="List Table 5 Dark Accent 5" w:uiPriority="50"/>
+    <w:lsdException w:name="List Table 6 Colorful Accent 5" w:uiPriority="51"/>
+    <w:lsdException w:name="List Table 7 Colorful Accent 5" w:uiPriority="52"/>
+    <w:lsdException w:name="List Table 1 Light Accent 6" w:uiPriority="46"/>
+    <w:lsdException w:name="List Table 2 Accent 6" w:uiPriority="47"/>
+    <w:lsdException w:name="List Table 3 Accent 6" w:uiPriority="48"/>
+    <w:lsdException w:name="List Table 4 Accent 6" w:uiPriority="49"/>
+    <w:lsdException w:name="List Table 5 Dark Accent 6" w:uiPriority="50"/>
+    <w:lsdException w:name="List Table 6 Colorful Accent 6" w:uiPriority="51"/>
+    <w:lsdException w:name="List Table 7 Colorful Accent 6" w:uiPriority="52"/>
   </w:latentStyles>
-  <w:style w:type="paragraph" w:default="1" w:styleId="a">
+  <w:style w:type="paragraph" w:default="1" w:styleId="Normal">
     <w:name w:val="Normal"/>
     <w:qFormat/>
     <w:rsid w:val="00C20979"/>
@@ -1583,11 +2347,11 @@
       <w:jc w:val="both"/>
     </w:pPr>
   </w:style>
-  <w:style w:type="paragraph" w:styleId="1">
+  <w:style w:type="paragraph" w:styleId="Heading1">
     <w:name w:val="heading 1"/>
-    <w:basedOn w:val="a"/>
-    <w:next w:val="a"/>
-    <w:link w:val="1Char"/>
+    <w:basedOn w:val="Normal"/>
+    <w:next w:val="Normal"/>
+    <w:link w:val="Heading1Char"/>
     <w:uiPriority w:val="9"/>
     <w:qFormat/>
     <w:rsid w:val="00C31550"/>
@@ -1605,13 +2369,13 @@
       <w:szCs w:val="44"/>
     </w:rPr>
   </w:style>
-  <w:style w:type="character" w:default="1" w:styleId="a0">
+  <w:style w:type="character" w:default="1" w:styleId="DefaultParagraphFont">
     <w:name w:val="Default Paragraph Font"/>
     <w:uiPriority w:val="1"/>
     <w:semiHidden/>
     <w:unhideWhenUsed/>
   </w:style>
-  <w:style w:type="table" w:default="1" w:styleId="a1">
+  <w:style w:type="table" w:default="1" w:styleId="TableNormal">
     <w:name w:val="Normal Table"/>
     <w:uiPriority w:val="99"/>
     <w:semiHidden/>
@@ -1626,16 +2390,16 @@
       </w:tblCellMar>
     </w:tblPr>
   </w:style>
-  <w:style w:type="numbering" w:default="1" w:styleId="a2">
+  <w:style w:type="numbering" w:default="1" w:styleId="NoList">
     <w:name w:val="No List"/>
     <w:uiPriority w:val="99"/>
     <w:semiHidden/>
     <w:unhideWhenUsed/>
   </w:style>
-  <w:style w:type="paragraph" w:styleId="a3">
+  <w:style w:type="paragraph" w:styleId="Header">
     <w:name w:val="header"/>
-    <w:basedOn w:val="a"/>
-    <w:link w:val="Char"/>
+    <w:basedOn w:val="Normal"/>
+    <w:link w:val="HeaderChar"/>
     <w:uiPriority w:val="99"/>
     <w:unhideWhenUsed/>
     <w:rsid w:val="00A36649"/>
@@ -1655,10 +2419,10 @@
       <w:szCs w:val="18"/>
     </w:rPr>
   </w:style>
-  <w:style w:type="character" w:customStyle="1" w:styleId="Char">
-    <w:name w:val="页眉 Char"/>
-    <w:basedOn w:val="a0"/>
-    <w:link w:val="a3"/>
+  <w:style w:type="character" w:customStyle="1" w:styleId="HeaderChar">
+    <w:name w:val="Header Char"/>
+    <w:basedOn w:val="DefaultParagraphFont"/>
+    <w:link w:val="Header"/>
     <w:uiPriority w:val="99"/>
     <w:rsid w:val="00A36649"/>
     <w:rPr>
@@ -1666,10 +2430,10 @@
       <w:szCs w:val="18"/>
     </w:rPr>
   </w:style>
-  <w:style w:type="paragraph" w:styleId="a4">
+  <w:style w:type="paragraph" w:styleId="Footer">
     <w:name w:val="footer"/>
-    <w:basedOn w:val="a"/>
-    <w:link w:val="Char0"/>
+    <w:basedOn w:val="Normal"/>
+    <w:link w:val="FooterChar"/>
     <w:uiPriority w:val="99"/>
     <w:unhideWhenUsed/>
     <w:rsid w:val="00A36649"/>
@@ -1686,10 +2450,10 @@
       <w:szCs w:val="18"/>
     </w:rPr>
   </w:style>
-  <w:style w:type="character" w:customStyle="1" w:styleId="Char0">
-    <w:name w:val="页脚 Char"/>
-    <w:basedOn w:val="a0"/>
-    <w:link w:val="a4"/>
+  <w:style w:type="character" w:customStyle="1" w:styleId="FooterChar">
+    <w:name w:val="Footer Char"/>
+    <w:basedOn w:val="DefaultParagraphFont"/>
+    <w:link w:val="Footer"/>
     <w:uiPriority w:val="99"/>
     <w:rsid w:val="00A36649"/>
     <w:rPr>
@@ -1697,10 +2461,10 @@
       <w:szCs w:val="18"/>
     </w:rPr>
   </w:style>
-  <w:style w:type="paragraph" w:styleId="a5">
+  <w:style w:type="paragraph" w:styleId="BalloonText">
     <w:name w:val="Balloon Text"/>
-    <w:basedOn w:val="a"/>
-    <w:link w:val="Char1"/>
+    <w:basedOn w:val="Normal"/>
+    <w:link w:val="BalloonTextChar"/>
     <w:uiPriority w:val="99"/>
     <w:semiHidden/>
     <w:unhideWhenUsed/>
@@ -1710,10 +2474,10 @@
       <w:szCs w:val="18"/>
     </w:rPr>
   </w:style>
-  <w:style w:type="character" w:customStyle="1" w:styleId="Char1">
-    <w:name w:val="批注框文本 Char"/>
-    <w:basedOn w:val="a0"/>
-    <w:link w:val="a5"/>
+  <w:style w:type="character" w:customStyle="1" w:styleId="BalloonTextChar">
+    <w:name w:val="Balloon Text Char"/>
+    <w:basedOn w:val="DefaultParagraphFont"/>
+    <w:link w:val="BalloonText"/>
     <w:uiPriority w:val="99"/>
     <w:semiHidden/>
     <w:rsid w:val="00A36649"/>
@@ -1722,9 +2486,9 @@
       <w:szCs w:val="18"/>
     </w:rPr>
   </w:style>
-  <w:style w:type="table" w:styleId="a6">
+  <w:style w:type="table" w:styleId="TableGrid">
     <w:name w:val="Table Grid"/>
-    <w:basedOn w:val="a1"/>
+    <w:basedOn w:val="TableNormal"/>
     <w:uiPriority w:val="59"/>
     <w:rsid w:val="00C20979"/>
     <w:tblPr>
@@ -1745,9 +2509,9 @@
       </w:tblCellMar>
     </w:tblPr>
   </w:style>
-  <w:style w:type="paragraph" w:styleId="a7">
+  <w:style w:type="paragraph" w:styleId="ListParagraph">
     <w:name w:val="List Paragraph"/>
-    <w:basedOn w:val="a"/>
+    <w:basedOn w:val="Normal"/>
     <w:uiPriority w:val="34"/>
     <w:qFormat/>
     <w:rsid w:val="00405DE1"/>
@@ -1755,10 +2519,10 @@
       <w:ind w:firstLineChars="200" w:firstLine="420"/>
     </w:pPr>
   </w:style>
-  <w:style w:type="character" w:customStyle="1" w:styleId="1Char">
-    <w:name w:val="标题 1 Char"/>
-    <w:basedOn w:val="a0"/>
-    <w:link w:val="1"/>
+  <w:style w:type="character" w:customStyle="1" w:styleId="Heading1Char">
+    <w:name w:val="Heading 1 Char"/>
+    <w:basedOn w:val="DefaultParagraphFont"/>
+    <w:link w:val="Heading1"/>
     <w:uiPriority w:val="9"/>
     <w:rsid w:val="00C31550"/>
     <w:rPr>
@@ -1769,10 +2533,10 @@
       <w:szCs w:val="44"/>
     </w:rPr>
   </w:style>
-  <w:style w:type="paragraph" w:styleId="TOC">
+  <w:style w:type="paragraph" w:styleId="TOCHeading">
     <w:name w:val="TOC Heading"/>
-    <w:basedOn w:val="1"/>
-    <w:next w:val="a"/>
+    <w:basedOn w:val="Heading1"/>
+    <w:next w:val="Normal"/>
     <w:uiPriority w:val="39"/>
     <w:unhideWhenUsed/>
     <w:qFormat/>
@@ -1791,10 +2555,10 @@
       <w:szCs w:val="28"/>
     </w:rPr>
   </w:style>
-  <w:style w:type="paragraph" w:styleId="2">
+  <w:style w:type="paragraph" w:styleId="TOC2">
     <w:name w:val="toc 2"/>
-    <w:basedOn w:val="a"/>
-    <w:next w:val="a"/>
+    <w:basedOn w:val="Normal"/>
+    <w:next w:val="Normal"/>
     <w:autoRedefine/>
     <w:uiPriority w:val="39"/>
     <w:unhideWhenUsed/>
@@ -1811,10 +2575,10 @@
       <w:sz w:val="22"/>
     </w:rPr>
   </w:style>
-  <w:style w:type="paragraph" w:styleId="10">
+  <w:style w:type="paragraph" w:styleId="TOC1">
     <w:name w:val="toc 1"/>
-    <w:basedOn w:val="a"/>
-    <w:next w:val="a"/>
+    <w:basedOn w:val="Normal"/>
+    <w:next w:val="Normal"/>
     <w:autoRedefine/>
     <w:uiPriority w:val="39"/>
     <w:unhideWhenUsed/>
@@ -1830,10 +2594,10 @@
       <w:sz w:val="22"/>
     </w:rPr>
   </w:style>
-  <w:style w:type="paragraph" w:styleId="3">
+  <w:style w:type="paragraph" w:styleId="TOC3">
     <w:name w:val="toc 3"/>
-    <w:basedOn w:val="a"/>
-    <w:next w:val="a"/>
+    <w:basedOn w:val="Normal"/>
+    <w:next w:val="Normal"/>
     <w:autoRedefine/>
     <w:uiPriority w:val="39"/>
     <w:semiHidden/>
@@ -1851,453 +2615,9 @@
       <w:sz w:val="22"/>
     </w:rPr>
   </w:style>
-  <w:style w:type="character" w:styleId="a8">
+  <w:style w:type="character" w:styleId="Hyperlink">
     <w:name w:val="Hyperlink"/>
-    <w:basedOn w:val="a0"/>
-    <w:uiPriority w:val="99"/>
-    <w:unhideWhenUsed/>
-    <w:rsid w:val="00C31550"/>
-    <w:rPr>
-      <w:color w:val="0000FF" w:themeColor="hyperlink"/>
-      <w:u w:val="single"/>
-    </w:rPr>
-  </w:style>
-</w:styles>
-</file>
-
-<file path=word/stylesWithEffects.xml><?xml version="1.0" encoding="utf-8"?>
-<w:styles xmlns:wpc="http://schemas.microsoft.com/office/word/2010/wordprocessingCanvas" xmlns:mc="http://schemas.openxmlformats.org/markup-compatibility/2006" xmlns:o="urn:schemas-microsoft-com:office:office" xmlns:r="http://schemas.openxmlformats.org/officeDocument/2006/relationships" xmlns:m="http://schemas.openxmlformats.org/officeDocument/2006/math" xmlns:v="urn:schemas-microsoft-com:vml" xmlns:wp14="http://schemas.microsoft.com/office/word/2010/wordprocessingDrawing" xmlns:wp="http://schemas.openxmlformats.org/drawingml/2006/wordprocessingDrawing" xmlns:w10="urn:schemas-microsoft-com:office:word" xmlns:w="http://schemas.openxmlformats.org/wordprocessingml/2006/main" xmlns:w14="http://schemas.microsoft.com/office/word/2010/wordml" xmlns:wpg="http://schemas.microsoft.com/office/word/2010/wordprocessingGroup" xmlns:wpi="http://schemas.microsoft.com/office/word/2010/wordprocessingInk" xmlns:wne="http://schemas.microsoft.com/office/word/2006/wordml" xmlns:wps="http://schemas.microsoft.com/office/word/2010/wordprocessingShape" mc:Ignorable="w14 wp14">
-  <w:docDefaults>
-    <w:rPrDefault>
-      <w:rPr>
-        <w:rFonts w:asciiTheme="minorHAnsi" w:eastAsiaTheme="minorEastAsia" w:hAnsiTheme="minorHAnsi" w:cstheme="minorBidi"/>
-        <w:kern w:val="2"/>
-        <w:sz w:val="21"/>
-        <w:szCs w:val="22"/>
-        <w:lang w:val="en-US" w:eastAsia="zh-CN" w:bidi="ar-SA"/>
-      </w:rPr>
-    </w:rPrDefault>
-    <w:pPrDefault/>
-  </w:docDefaults>
-  <w:latentStyles w:defLockedState="0" w:defUIPriority="99" w:defSemiHidden="1" w:defUnhideWhenUsed="1" w:defQFormat="0" w:count="267">
-    <w:lsdException w:name="Normal" w:semiHidden="0" w:uiPriority="0" w:unhideWhenUsed="0" w:qFormat="1"/>
-    <w:lsdException w:name="heading 1" w:semiHidden="0" w:uiPriority="9" w:unhideWhenUsed="0" w:qFormat="1"/>
-    <w:lsdException w:name="heading 2" w:uiPriority="9" w:qFormat="1"/>
-    <w:lsdException w:name="heading 3" w:uiPriority="9" w:qFormat="1"/>
-    <w:lsdException w:name="heading 4" w:uiPriority="9" w:qFormat="1"/>
-    <w:lsdException w:name="heading 5" w:uiPriority="9" w:qFormat="1"/>
-    <w:lsdException w:name="heading 6" w:uiPriority="9" w:qFormat="1"/>
-    <w:lsdException w:name="heading 7" w:uiPriority="9" w:qFormat="1"/>
-    <w:lsdException w:name="heading 8" w:uiPriority="9" w:qFormat="1"/>
-    <w:lsdException w:name="heading 9" w:uiPriority="9" w:qFormat="1"/>
-    <w:lsdException w:name="toc 1" w:uiPriority="39" w:qFormat="1"/>
-    <w:lsdException w:name="toc 2" w:uiPriority="39" w:qFormat="1"/>
-    <w:lsdException w:name="toc 3" w:uiPriority="39" w:qFormat="1"/>
-    <w:lsdException w:name="toc 4" w:uiPriority="39"/>
-    <w:lsdException w:name="toc 5" w:uiPriority="39"/>
-    <w:lsdException w:name="toc 6" w:uiPriority="39"/>
-    <w:lsdException w:name="toc 7" w:uiPriority="39"/>
-    <w:lsdException w:name="toc 8" w:uiPriority="39"/>
-    <w:lsdException w:name="toc 9" w:uiPriority="39"/>
-    <w:lsdException w:name="caption" w:uiPriority="35" w:qFormat="1"/>
-    <w:lsdException w:name="Title" w:semiHidden="0" w:uiPriority="10" w:unhideWhenUsed="0" w:qFormat="1"/>
-    <w:lsdException w:name="Default Paragraph Font" w:uiPriority="1"/>
-    <w:lsdException w:name="Subtitle" w:semiHidden="0" w:uiPriority="11" w:unhideWhenUsed="0" w:qFormat="1"/>
-    <w:lsdException w:name="Strong" w:semiHidden="0" w:uiPriority="22" w:unhideWhenUsed="0" w:qFormat="1"/>
-    <w:lsdException w:name="Emphasis" w:semiHidden="0" w:uiPriority="20" w:unhideWhenUsed="0" w:qFormat="1"/>
-    <w:lsdException w:name="Table Grid" w:semiHidden="0" w:uiPriority="59" w:unhideWhenUsed="0"/>
-    <w:lsdException w:name="Placeholder Text" w:unhideWhenUsed="0"/>
-    <w:lsdException w:name="No Spacing" w:semiHidden="0" w:uiPriority="1" w:unhideWhenUsed="0" w:qFormat="1"/>
-    <w:lsdException w:name="Light Shading" w:semiHidden="0" w:uiPriority="60" w:unhideWhenUsed="0"/>
-    <w:lsdException w:name="Light List" w:semiHidden="0" w:uiPriority="61" w:unhideWhenUsed="0"/>
-    <w:lsdException w:name="Light Grid" w:semiHidden="0" w:uiPriority="62" w:unhideWhenUsed="0"/>
-    <w:lsdException w:name="Medium Shading 1" w:semiHidden="0" w:uiPriority="63" w:unhideWhenUsed="0"/>
-    <w:lsdException w:name="Medium Shading 2" w:semiHidden="0" w:uiPriority="64" w:unhideWhenUsed="0"/>
-    <w:lsdException w:name="Medium List 1" w:semiHidden="0" w:uiPriority="65" w:unhideWhenUsed="0"/>
-    <w:lsdException w:name="Medium List 2" w:semiHidden="0" w:uiPriority="66" w:unhideWhenUsed="0"/>
-    <w:lsdException w:name="Medium Grid 1" w:semiHidden="0" w:uiPriority="67" w:unhideWhenUsed="0"/>
-    <w:lsdException w:name="Medium Grid 2" w:semiHidden="0" w:uiPriority="68" w:unhideWhenUsed="0"/>
-    <w:lsdException w:name="Medium Grid 3" w:semiHidden="0" w:uiPriority="69" w:unhideWhenUsed="0"/>
-    <w:lsdException w:name="Dark List" w:semiHidden="0" w:uiPriority="70" w:unhideWhenUsed="0"/>
-    <w:lsdException w:name="Colorful Shading" w:semiHidden="0" w:uiPriority="71" w:unhideWhenUsed="0"/>
-    <w:lsdException w:name="Colorful List" w:semiHidden="0" w:uiPriority="72" w:unhideWhenUsed="0"/>
-    <w:lsdException w:name="Colorful Grid" w:semiHidden="0" w:uiPriority="73" w:unhideWhenUsed="0"/>
-    <w:lsdException w:name="Light Shading Accent 1" w:semiHidden="0" w:uiPriority="60" w:unhideWhenUsed="0"/>
-    <w:lsdException w:name="Light List Accent 1" w:semiHidden="0" w:uiPriority="61" w:unhideWhenUsed="0"/>
-    <w:lsdException w:name="Light Grid Accent 1" w:semiHidden="0" w:uiPriority="62" w:unhideWhenUsed="0"/>
-    <w:lsdException w:name="Medium Shading 1 Accent 1" w:semiHidden="0" w:uiPriority="63" w:unhideWhenUsed="0"/>
-    <w:lsdException w:name="Medium Shading 2 Accent 1" w:semiHidden="0" w:uiPriority="64" w:unhideWhenUsed="0"/>
-    <w:lsdException w:name="Medium List 1 Accent 1" w:semiHidden="0" w:uiPriority="65" w:unhideWhenUsed="0"/>
-    <w:lsdException w:name="Revision" w:unhideWhenUsed="0"/>
-    <w:lsdException w:name="List Paragraph" w:semiHidden="0" w:uiPriority="34" w:unhideWhenUsed="0" w:qFormat="1"/>
-    <w:lsdException w:name="Quote" w:semiHidden="0" w:uiPriority="29" w:unhideWhenUsed="0" w:qFormat="1"/>
-    <w:lsdException w:name="Intense Quote" w:semiHidden="0" w:uiPriority="30" w:unhideWhenUsed="0" w:qFormat="1"/>
-    <w:lsdException w:name="Medium List 2 Accent 1" w:semiHidden="0" w:uiPriority="66" w:unhideWhenUsed="0"/>
-    <w:lsdException w:name="Medium Grid 1 Accent 1" w:semiHidden="0" w:uiPriority="67" w:unhideWhenUsed="0"/>
-    <w:lsdException w:name="Medium Grid 2 Accent 1" w:semiHidden="0" w:uiPriority="68" w:unhideWhenUsed="0"/>
-    <w:lsdException w:name="Medium Grid 3 Accent 1" w:semiHidden="0" w:uiPriority="69" w:unhideWhenUsed="0"/>
-    <w:lsdException w:name="Dark List Accent 1" w:semiHidden="0" w:uiPriority="70" w:unhideWhenUsed="0"/>
-    <w:lsdException w:name="Colorful Shading Accent 1" w:semiHidden="0" w:uiPriority="71" w:unhideWhenUsed="0"/>
-    <w:lsdException w:name="Colorful List Accent 1" w:semiHidden="0" w:uiPriority="72" w:unhideWhenUsed="0"/>
-    <w:lsdException w:name="Colorful Grid Accent 1" w:semiHidden="0" w:uiPriority="73" w:unhideWhenUsed="0"/>
-    <w:lsdException w:name="Light Shading Accent 2" w:semiHidden="0" w:uiPriority="60" w:unhideWhenUsed="0"/>
-    <w:lsdException w:name="Light List Accent 2" w:semiHidden="0" w:uiPriority="61" w:unhideWhenUsed="0"/>
-    <w:lsdException w:name="Light Grid Accent 2" w:semiHidden="0" w:uiPriority="62" w:unhideWhenUsed="0"/>
-    <w:lsdException w:name="Medium Shading 1 Accent 2" w:semiHidden="0" w:uiPriority="63" w:unhideWhenUsed="0"/>
-    <w:lsdException w:name="Medium Shading 2 Accent 2" w:semiHidden="0" w:uiPriority="64" w:unhideWhenUsed="0"/>
-    <w:lsdException w:name="Medium List 1 Accent 2" w:semiHidden="0" w:uiPriority="65" w:unhideWhenUsed="0"/>
-    <w:lsdException w:name="Medium List 2 Accent 2" w:semiHidden="0" w:uiPriority="66" w:unhideWhenUsed="0"/>
-    <w:lsdException w:name="Medium Grid 1 Accent 2" w:semiHidden="0" w:uiPriority="67" w:unhideWhenUsed="0"/>
-    <w:lsdException w:name="Medium Grid 2 Accent 2" w:semiHidden="0" w:uiPriority="68" w:unhideWhenUsed="0"/>
-    <w:lsdException w:name="Medium Grid 3 Accent 2" w:semiHidden="0" w:uiPriority="69" w:unhideWhenUsed="0"/>
-    <w:lsdException w:name="Dark List Accent 2" w:semiHidden="0" w:uiPriority="70" w:unhideWhenUsed="0"/>
-    <w:lsdException w:name="Colorful Shading Accent 2" w:semiHidden="0" w:uiPriority="71" w:unhideWhenUsed="0"/>
-    <w:lsdException w:name="Colorful List Accent 2" w:semiHidden="0" w:uiPriority="72" w:unhideWhenUsed="0"/>
-    <w:lsdException w:name="Colorful Grid Accent 2" w:semiHidden="0" w:uiPriority="73" w:unhideWhenUsed="0"/>
-    <w:lsdException w:name="Light Shading Accent 3" w:semiHidden="0" w:uiPriority="60" w:unhideWhenUsed="0"/>
-    <w:lsdException w:name="Light List Accent 3" w:semiHidden="0" w:uiPriority="61" w:unhideWhenUsed="0"/>
-    <w:lsdException w:name="Light Grid Accent 3" w:semiHidden="0" w:uiPriority="62" w:unhideWhenUsed="0"/>
-    <w:lsdException w:name="Medium Shading 1 Accent 3" w:semiHidden="0" w:uiPriority="63" w:unhideWhenUsed="0"/>
-    <w:lsdException w:name="Medium Shading 2 Accent 3" w:semiHidden="0" w:uiPriority="64" w:unhideWhenUsed="0"/>
-    <w:lsdException w:name="Medium List 1 Accent 3" w:semiHidden="0" w:uiPriority="65" w:unhideWhenUsed="0"/>
-    <w:lsdException w:name="Medium List 2 Accent 3" w:semiHidden="0" w:uiPriority="66" w:unhideWhenUsed="0"/>
-    <w:lsdException w:name="Medium Grid 1 Accent 3" w:semiHidden="0" w:uiPriority="67" w:unhideWhenUsed="0"/>
-    <w:lsdException w:name="Medium Grid 2 Accent 3" w:semiHidden="0" w:uiPriority="68" w:unhideWhenUsed="0"/>
-    <w:lsdException w:name="Medium Grid 3 Accent 3" w:semiHidden="0" w:uiPriority="69" w:unhideWhenUsed="0"/>
-    <w:lsdException w:name="Dark List Accent 3" w:semiHidden="0" w:uiPriority="70" w:unhideWhenUsed="0"/>
-    <w:lsdException w:name="Colorful Shading Accent 3" w:semiHidden="0" w:uiPriority="71" w:unhideWhenUsed="0"/>
-    <w:lsdException w:name="Colorful List Accent 3" w:semiHidden="0" w:uiPriority="72" w:unhideWhenUsed="0"/>
-    <w:lsdException w:name="Colorful Grid Accent 3" w:semiHidden="0" w:uiPriority="73" w:unhideWhenUsed="0"/>
-    <w:lsdException w:name="Light Shading Accent 4" w:semiHidden="0" w:uiPriority="60" w:unhideWhenUsed="0"/>
-    <w:lsdException w:name="Light List Accent 4" w:semiHidden="0" w:uiPriority="61" w:unhideWhenUsed="0"/>
-    <w:lsdException w:name="Light Grid Accent 4" w:semiHidden="0" w:uiPriority="62" w:unhideWhenUsed="0"/>
-    <w:lsdException w:name="Medium Shading 1 Accent 4" w:semiHidden="0" w:uiPriority="63" w:unhideWhenUsed="0"/>
-    <w:lsdException w:name="Medium Shading 2 Accent 4" w:semiHidden="0" w:uiPriority="64" w:unhideWhenUsed="0"/>
-    <w:lsdException w:name="Medium List 1 Accent 4" w:semiHidden="0" w:uiPriority="65" w:unhideWhenUsed="0"/>
-    <w:lsdException w:name="Medium List 2 Accent 4" w:semiHidden="0" w:uiPriority="66" w:unhideWhenUsed="0"/>
-    <w:lsdException w:name="Medium Grid 1 Accent 4" w:semiHidden="0" w:uiPriority="67" w:unhideWhenUsed="0"/>
-    <w:lsdException w:name="Medium Grid 2 Accent 4" w:semiHidden="0" w:uiPriority="68" w:unhideWhenUsed="0"/>
-    <w:lsdException w:name="Medium Grid 3 Accent 4" w:semiHidden="0" w:uiPriority="69" w:unhideWhenUsed="0"/>
-    <w:lsdException w:name="Dark List Accent 4" w:semiHidden="0" w:uiPriority="70" w:unhideWhenUsed="0"/>
-    <w:lsdException w:name="Colorful Shading Accent 4" w:semiHidden="0" w:uiPriority="71" w:unhideWhenUsed="0"/>
-    <w:lsdException w:name="Colorful List Accent 4" w:semiHidden="0" w:uiPriority="72" w:unhideWhenUsed="0"/>
-    <w:lsdException w:name="Colorful Grid Accent 4" w:semiHidden="0" w:uiPriority="73" w:unhideWhenUsed="0"/>
-    <w:lsdException w:name="Light Shading Accent 5" w:semiHidden="0" w:uiPriority="60" w:unhideWhenUsed="0"/>
-    <w:lsdException w:name="Light List Accent 5" w:semiHidden="0" w:uiPriority="61" w:unhideWhenUsed="0"/>
-    <w:lsdException w:name="Light Grid Accent 5" w:semiHidden="0" w:uiPriority="62" w:unhideWhenUsed="0"/>
-    <w:lsdException w:name="Medium Shading 1 Accent 5" w:semiHidden="0" w:uiPriority="63" w:unhideWhenUsed="0"/>
-    <w:lsdException w:name="Medium Shading 2 Accent 5" w:semiHidden="0" w:uiPriority="64" w:unhideWhenUsed="0"/>
-    <w:lsdException w:name="Medium List 1 Accent 5" w:semiHidden="0" w:uiPriority="65" w:unhideWhenUsed="0"/>
-    <w:lsdException w:name="Medium List 2 Accent 5" w:semiHidden="0" w:uiPriority="66" w:unhideWhenUsed="0"/>
-    <w:lsdException w:name="Medium Grid 1 Accent 5" w:semiHidden="0" w:uiPriority="67" w:unhideWhenUsed="0"/>
-    <w:lsdException w:name="Medium Grid 2 Accent 5" w:semiHidden="0" w:uiPriority="68" w:unhideWhenUsed="0"/>
-    <w:lsdException w:name="Medium Grid 3 Accent 5" w:semiHidden="0" w:uiPriority="69" w:unhideWhenUsed="0"/>
-    <w:lsdException w:name="Dark List Accent 5" w:semiHidden="0" w:uiPriority="70" w:unhideWhenUsed="0"/>
-    <w:lsdException w:name="Colorful Shading Accent 5" w:semiHidden="0" w:uiPriority="71" w:unhideWhenUsed="0"/>
-    <w:lsdException w:name="Colorful List Accent 5" w:semiHidden="0" w:uiPriority="72" w:unhideWhenUsed="0"/>
-    <w:lsdException w:name="Colorful Grid Accent 5" w:semiHidden="0" w:uiPriority="73" w:unhideWhenUsed="0"/>
-    <w:lsdException w:name="Light Shading Accent 6" w:semiHidden="0" w:uiPriority="60" w:unhideWhenUsed="0"/>
-    <w:lsdException w:name="Light List Accent 6" w:semiHidden="0" w:uiPriority="61" w:unhideWhenUsed="0"/>
-    <w:lsdException w:name="Light Grid Accent 6" w:semiHidden="0" w:uiPriority="62" w:unhideWhenUsed="0"/>
-    <w:lsdException w:name="Medium Shading 1 Accent 6" w:semiHidden="0" w:uiPriority="63" w:unhideWhenUsed="0"/>
-    <w:lsdException w:name="Medium Shading 2 Accent 6" w:semiHidden="0" w:uiPriority="64" w:unhideWhenUsed="0"/>
-    <w:lsdException w:name="Medium List 1 Accent 6" w:semiHidden="0" w:uiPriority="65" w:unhideWhenUsed="0"/>
-    <w:lsdException w:name="Medium List 2 Accent 6" w:semiHidden="0" w:uiPriority="66" w:unhideWhenUsed="0"/>
-    <w:lsdException w:name="Medium Grid 1 Accent 6" w:semiHidden="0" w:uiPriority="67" w:unhideWhenUsed="0"/>
-    <w:lsdException w:name="Medium Grid 2 Accent 6" w:semiHidden="0" w:uiPriority="68" w:unhideWhenUsed="0"/>
-    <w:lsdException w:name="Medium Grid 3 Accent 6" w:semiHidden="0" w:uiPriority="69" w:unhideWhenUsed="0"/>
-    <w:lsdException w:name="Dark List Accent 6" w:semiHidden="0" w:uiPriority="70" w:unhideWhenUsed="0"/>
-    <w:lsdException w:name="Colorful Shading Accent 6" w:semiHidden="0" w:uiPriority="71" w:unhideWhenUsed="0"/>
-    <w:lsdException w:name="Colorful List Accent 6" w:semiHidden="0" w:uiPriority="72" w:unhideWhenUsed="0"/>
-    <w:lsdException w:name="Colorful Grid Accent 6" w:semiHidden="0" w:uiPriority="73" w:unhideWhenUsed="0"/>
-    <w:lsdException w:name="Subtle Emphasis" w:semiHidden="0" w:uiPriority="19" w:unhideWhenUsed="0" w:qFormat="1"/>
-    <w:lsdException w:name="Intense Emphasis" w:semiHidden="0" w:uiPriority="21" w:unhideWhenUsed="0" w:qFormat="1"/>
-    <w:lsdException w:name="Subtle Reference" w:semiHidden="0" w:uiPriority="31" w:unhideWhenUsed="0" w:qFormat="1"/>
-    <w:lsdException w:name="Intense Reference" w:semiHidden="0" w:uiPriority="32" w:unhideWhenUsed="0" w:qFormat="1"/>
-    <w:lsdException w:name="Book Title" w:semiHidden="0" w:uiPriority="33" w:unhideWhenUsed="0" w:qFormat="1"/>
-    <w:lsdException w:name="Bibliography" w:uiPriority="37"/>
-    <w:lsdException w:name="TOC Heading" w:uiPriority="39" w:qFormat="1"/>
-  </w:latentStyles>
-  <w:style w:type="paragraph" w:default="1" w:styleId="a">
-    <w:name w:val="Normal"/>
-    <w:qFormat/>
-    <w:rsid w:val="00C20979"/>
-    <w:pPr>
-      <w:widowControl w:val="0"/>
-      <w:jc w:val="both"/>
-    </w:pPr>
-  </w:style>
-  <w:style w:type="paragraph" w:styleId="1">
-    <w:name w:val="heading 1"/>
-    <w:basedOn w:val="a"/>
-    <w:next w:val="a"/>
-    <w:link w:val="1Char"/>
-    <w:uiPriority w:val="9"/>
-    <w:qFormat/>
-    <w:rsid w:val="00C31550"/>
-    <w:pPr>
-      <w:keepNext/>
-      <w:keepLines/>
-      <w:spacing w:before="340" w:after="330" w:line="578" w:lineRule="auto"/>
-      <w:outlineLvl w:val="0"/>
-    </w:pPr>
-    <w:rPr>
-      <w:b/>
-      <w:bCs/>
-      <w:kern w:val="44"/>
-      <w:sz w:val="44"/>
-      <w:szCs w:val="44"/>
-    </w:rPr>
-  </w:style>
-  <w:style w:type="character" w:default="1" w:styleId="a0">
-    <w:name w:val="Default Paragraph Font"/>
-    <w:uiPriority w:val="1"/>
-    <w:semiHidden/>
-    <w:unhideWhenUsed/>
-  </w:style>
-  <w:style w:type="table" w:default="1" w:styleId="a1">
-    <w:name w:val="Normal Table"/>
-    <w:uiPriority w:val="99"/>
-    <w:semiHidden/>
-    <w:unhideWhenUsed/>
-    <w:tblPr>
-      <w:tblInd w:w="0" w:type="dxa"/>
-      <w:tblCellMar>
-        <w:top w:w="0" w:type="dxa"/>
-        <w:left w:w="108" w:type="dxa"/>
-        <w:bottom w:w="0" w:type="dxa"/>
-        <w:right w:w="108" w:type="dxa"/>
-      </w:tblCellMar>
-    </w:tblPr>
-  </w:style>
-  <w:style w:type="numbering" w:default="1" w:styleId="a2">
-    <w:name w:val="No List"/>
-    <w:uiPriority w:val="99"/>
-    <w:semiHidden/>
-    <w:unhideWhenUsed/>
-  </w:style>
-  <w:style w:type="paragraph" w:styleId="a3">
-    <w:name w:val="header"/>
-    <w:basedOn w:val="a"/>
-    <w:link w:val="Char"/>
-    <w:uiPriority w:val="99"/>
-    <w:unhideWhenUsed/>
-    <w:rsid w:val="00A36649"/>
-    <w:pPr>
-      <w:pBdr>
-        <w:bottom w:val="single" w:sz="6" w:space="1" w:color="auto"/>
-      </w:pBdr>
-      <w:tabs>
-        <w:tab w:val="center" w:pos="4153"/>
-        <w:tab w:val="right" w:pos="8306"/>
-      </w:tabs>
-      <w:snapToGrid w:val="0"/>
-      <w:jc w:val="center"/>
-    </w:pPr>
-    <w:rPr>
-      <w:sz w:val="18"/>
-      <w:szCs w:val="18"/>
-    </w:rPr>
-  </w:style>
-  <w:style w:type="character" w:customStyle="1" w:styleId="Char">
-    <w:name w:val="页眉 Char"/>
-    <w:basedOn w:val="a0"/>
-    <w:link w:val="a3"/>
-    <w:uiPriority w:val="99"/>
-    <w:rsid w:val="00A36649"/>
-    <w:rPr>
-      <w:sz w:val="18"/>
-      <w:szCs w:val="18"/>
-    </w:rPr>
-  </w:style>
-  <w:style w:type="paragraph" w:styleId="a4">
-    <w:name w:val="footer"/>
-    <w:basedOn w:val="a"/>
-    <w:link w:val="Char0"/>
-    <w:uiPriority w:val="99"/>
-    <w:unhideWhenUsed/>
-    <w:rsid w:val="00A36649"/>
-    <w:pPr>
-      <w:tabs>
-        <w:tab w:val="center" w:pos="4153"/>
-        <w:tab w:val="right" w:pos="8306"/>
-      </w:tabs>
-      <w:snapToGrid w:val="0"/>
-      <w:jc w:val="left"/>
-    </w:pPr>
-    <w:rPr>
-      <w:sz w:val="18"/>
-      <w:szCs w:val="18"/>
-    </w:rPr>
-  </w:style>
-  <w:style w:type="character" w:customStyle="1" w:styleId="Char0">
-    <w:name w:val="页脚 Char"/>
-    <w:basedOn w:val="a0"/>
-    <w:link w:val="a4"/>
-    <w:uiPriority w:val="99"/>
-    <w:rsid w:val="00A36649"/>
-    <w:rPr>
-      <w:sz w:val="18"/>
-      <w:szCs w:val="18"/>
-    </w:rPr>
-  </w:style>
-  <w:style w:type="paragraph" w:styleId="a5">
-    <w:name w:val="Balloon Text"/>
-    <w:basedOn w:val="a"/>
-    <w:link w:val="Char1"/>
-    <w:uiPriority w:val="99"/>
-    <w:semiHidden/>
-    <w:unhideWhenUsed/>
-    <w:rsid w:val="00A36649"/>
-    <w:rPr>
-      <w:sz w:val="18"/>
-      <w:szCs w:val="18"/>
-    </w:rPr>
-  </w:style>
-  <w:style w:type="character" w:customStyle="1" w:styleId="Char1">
-    <w:name w:val="批注框文本 Char"/>
-    <w:basedOn w:val="a0"/>
-    <w:link w:val="a5"/>
-    <w:uiPriority w:val="99"/>
-    <w:semiHidden/>
-    <w:rsid w:val="00A36649"/>
-    <w:rPr>
-      <w:sz w:val="18"/>
-      <w:szCs w:val="18"/>
-    </w:rPr>
-  </w:style>
-  <w:style w:type="table" w:styleId="a6">
-    <w:name w:val="Table Grid"/>
-    <w:basedOn w:val="a1"/>
-    <w:uiPriority w:val="59"/>
-    <w:rsid w:val="00C20979"/>
-    <w:tblPr>
-      <w:tblInd w:w="0" w:type="dxa"/>
-      <w:tblBorders>
-        <w:top w:val="single" w:sz="4" w:space="0" w:color="auto"/>
-        <w:left w:val="single" w:sz="4" w:space="0" w:color="auto"/>
-        <w:bottom w:val="single" w:sz="4" w:space="0" w:color="auto"/>
-        <w:right w:val="single" w:sz="4" w:space="0" w:color="auto"/>
-        <w:insideH w:val="single" w:sz="4" w:space="0" w:color="auto"/>
-        <w:insideV w:val="single" w:sz="4" w:space="0" w:color="auto"/>
-      </w:tblBorders>
-      <w:tblCellMar>
-        <w:top w:w="0" w:type="dxa"/>
-        <w:left w:w="108" w:type="dxa"/>
-        <w:bottom w:w="0" w:type="dxa"/>
-        <w:right w:w="108" w:type="dxa"/>
-      </w:tblCellMar>
-    </w:tblPr>
-  </w:style>
-  <w:style w:type="paragraph" w:styleId="a7">
-    <w:name w:val="List Paragraph"/>
-    <w:basedOn w:val="a"/>
-    <w:uiPriority w:val="34"/>
-    <w:qFormat/>
-    <w:rsid w:val="00405DE1"/>
-    <w:pPr>
-      <w:ind w:firstLineChars="200" w:firstLine="420"/>
-    </w:pPr>
-  </w:style>
-  <w:style w:type="character" w:customStyle="1" w:styleId="1Char">
-    <w:name w:val="标题 1 Char"/>
-    <w:basedOn w:val="a0"/>
-    <w:link w:val="1"/>
-    <w:uiPriority w:val="9"/>
-    <w:rsid w:val="00C31550"/>
-    <w:rPr>
-      <w:b/>
-      <w:bCs/>
-      <w:kern w:val="44"/>
-      <w:sz w:val="44"/>
-      <w:szCs w:val="44"/>
-    </w:rPr>
-  </w:style>
-  <w:style w:type="paragraph" w:styleId="TOC">
-    <w:name w:val="TOC Heading"/>
-    <w:basedOn w:val="1"/>
-    <w:next w:val="a"/>
-    <w:uiPriority w:val="39"/>
-    <w:unhideWhenUsed/>
-    <w:qFormat/>
-    <w:rsid w:val="00C31550"/>
-    <w:pPr>
-      <w:widowControl/>
-      <w:spacing w:before="480" w:after="0" w:line="276" w:lineRule="auto"/>
-      <w:jc w:val="left"/>
-      <w:outlineLvl w:val="9"/>
-    </w:pPr>
-    <w:rPr>
-      <w:rFonts w:asciiTheme="majorHAnsi" w:eastAsiaTheme="majorEastAsia" w:hAnsiTheme="majorHAnsi" w:cstheme="majorBidi"/>
-      <w:color w:val="365F91" w:themeColor="accent1" w:themeShade="BF"/>
-      <w:kern w:val="0"/>
-      <w:sz w:val="28"/>
-      <w:szCs w:val="28"/>
-    </w:rPr>
-  </w:style>
-  <w:style w:type="paragraph" w:styleId="2">
-    <w:name w:val="toc 2"/>
-    <w:basedOn w:val="a"/>
-    <w:next w:val="a"/>
-    <w:autoRedefine/>
-    <w:uiPriority w:val="39"/>
-    <w:unhideWhenUsed/>
-    <w:qFormat/>
-    <w:rsid w:val="00C31550"/>
-    <w:pPr>
-      <w:widowControl/>
-      <w:spacing w:after="100" w:line="276" w:lineRule="auto"/>
-      <w:ind w:left="220"/>
-      <w:jc w:val="left"/>
-    </w:pPr>
-    <w:rPr>
-      <w:kern w:val="0"/>
-      <w:sz w:val="22"/>
-    </w:rPr>
-  </w:style>
-  <w:style w:type="paragraph" w:styleId="10">
-    <w:name w:val="toc 1"/>
-    <w:basedOn w:val="a"/>
-    <w:next w:val="a"/>
-    <w:autoRedefine/>
-    <w:uiPriority w:val="39"/>
-    <w:unhideWhenUsed/>
-    <w:qFormat/>
-    <w:rsid w:val="00C31550"/>
-    <w:pPr>
-      <w:widowControl/>
-      <w:spacing w:after="100" w:line="276" w:lineRule="auto"/>
-      <w:jc w:val="left"/>
-    </w:pPr>
-    <w:rPr>
-      <w:kern w:val="0"/>
-      <w:sz w:val="22"/>
-    </w:rPr>
-  </w:style>
-  <w:style w:type="paragraph" w:styleId="3">
-    <w:name w:val="toc 3"/>
-    <w:basedOn w:val="a"/>
-    <w:next w:val="a"/>
-    <w:autoRedefine/>
-    <w:uiPriority w:val="39"/>
-    <w:semiHidden/>
-    <w:unhideWhenUsed/>
-    <w:qFormat/>
-    <w:rsid w:val="00C31550"/>
-    <w:pPr>
-      <w:widowControl/>
-      <w:spacing w:after="100" w:line="276" w:lineRule="auto"/>
-      <w:ind w:left="440"/>
-      <w:jc w:val="left"/>
-    </w:pPr>
-    <w:rPr>
-      <w:kern w:val="0"/>
-      <w:sz w:val="22"/>
-    </w:rPr>
-  </w:style>
-  <w:style w:type="character" w:styleId="a8">
-    <w:name w:val="Hyperlink"/>
-    <w:basedOn w:val="a0"/>
+    <w:basedOn w:val="DefaultParagraphFont"/>
     <w:uiPriority w:val="99"/>
     <w:unhideWhenUsed/>
     <w:rsid w:val="00C31550"/>
@@ -2599,7 +2919,7 @@
 </file>
 
 <file path=customXml/itemProps1.xml><?xml version="1.0" encoding="utf-8"?>
-<ds:datastoreItem xmlns:ds="http://schemas.openxmlformats.org/officeDocument/2006/customXml" ds:itemID="{A3272D72-5FC0-4899-8963-722483C403E0}">
+<ds:datastoreItem xmlns:ds="http://schemas.openxmlformats.org/officeDocument/2006/customXml" ds:itemID="{9718F1A5-57E9-B84E-9DD4-5945D1622F65}">
   <ds:schemaRefs>
     <ds:schemaRef ds:uri="http://schemas.openxmlformats.org/officeDocument/2006/bibliography"/>
   </ds:schemaRefs>

</xml_diff>